<commit_message>
Added references and some minor changes
</commit_message>
<xml_diff>
--- a/documentation - midterms/JavaScript Event Handling.docx
+++ b/documentation - midterms/JavaScript Event Handling.docx
@@ -149,21 +149,7 @@
         <w:rPr>
           <w:sz w:val="24"/>
         </w:rPr>
-        <w:t xml:space="preserve">(MDN </w:t>
-      </w:r>
-      <w:proofErr w:type="spellStart"/>
-      <w:r>
-        <w:rPr>
-          <w:sz w:val="24"/>
-        </w:rPr>
-        <w:t>webdocs</w:t>
-      </w:r>
-      <w:proofErr w:type="spellEnd"/>
-      <w:r>
-        <w:rPr>
-          <w:sz w:val="24"/>
-        </w:rPr>
-        <w:t>)</w:t>
+        <w:t>(MDN webdocs)</w:t>
       </w:r>
       <w:r>
         <w:rPr>
@@ -264,7 +250,6 @@
           <w:sz w:val="24"/>
         </w:rPr>
       </w:pPr>
-      <w:proofErr w:type="spellStart"/>
       <w:r>
         <w:rPr>
           <w:rFonts w:ascii="Courier New" w:hAnsi="Courier New" w:cs="Courier New"/>
@@ -272,7 +257,6 @@
         </w:rPr>
         <w:t>contextmenu</w:t>
       </w:r>
-      <w:proofErr w:type="spellEnd"/>
     </w:p>
     <w:p>
       <w:pPr>
@@ -288,31 +272,13 @@
           <w:sz w:val="24"/>
         </w:rPr>
       </w:pPr>
-      <w:proofErr w:type="spellStart"/>
-      <w:r>
-        <w:rPr>
-          <w:rFonts w:ascii="Courier New" w:hAnsi="Courier New" w:cs="Courier New"/>
-          <w:sz w:val="24"/>
-        </w:rPr>
-        <w:t>mouseover</w:t>
-      </w:r>
-      <w:proofErr w:type="spellEnd"/>
-      <w:r>
-        <w:rPr>
-          <w:rFonts w:ascii="Courier New" w:hAnsi="Courier New" w:cs="Courier New"/>
-          <w:sz w:val="24"/>
-        </w:rPr>
-        <w:t>/</w:t>
-      </w:r>
-      <w:proofErr w:type="spellStart"/>
-      <w:r>
-        <w:rPr>
-          <w:rFonts w:ascii="Courier New" w:hAnsi="Courier New" w:cs="Courier New"/>
-          <w:sz w:val="24"/>
-        </w:rPr>
-        <w:t>mouseout</w:t>
-      </w:r>
-      <w:proofErr w:type="spellEnd"/>
+      <w:r>
+        <w:rPr>
+          <w:rFonts w:ascii="Courier New" w:hAnsi="Courier New" w:cs="Courier New"/>
+          <w:sz w:val="24"/>
+        </w:rPr>
+        <w:t>mouseover/mouseout</w:t>
+      </w:r>
     </w:p>
     <w:p>
       <w:pPr>
@@ -328,31 +294,13 @@
           <w:sz w:val="24"/>
         </w:rPr>
       </w:pPr>
-      <w:proofErr w:type="spellStart"/>
-      <w:r>
-        <w:rPr>
-          <w:rFonts w:ascii="Courier New" w:hAnsi="Courier New" w:cs="Courier New"/>
-          <w:sz w:val="24"/>
-        </w:rPr>
-        <w:t>mousedown</w:t>
-      </w:r>
-      <w:proofErr w:type="spellEnd"/>
-      <w:r>
-        <w:rPr>
-          <w:rFonts w:ascii="Courier New" w:hAnsi="Courier New" w:cs="Courier New"/>
-          <w:sz w:val="24"/>
-        </w:rPr>
-        <w:t>/</w:t>
-      </w:r>
-      <w:proofErr w:type="spellStart"/>
-      <w:r>
-        <w:rPr>
-          <w:rFonts w:ascii="Courier New" w:hAnsi="Courier New" w:cs="Courier New"/>
-          <w:sz w:val="24"/>
-        </w:rPr>
-        <w:t>mouseup</w:t>
-      </w:r>
-      <w:proofErr w:type="spellEnd"/>
+      <w:r>
+        <w:rPr>
+          <w:rFonts w:ascii="Courier New" w:hAnsi="Courier New" w:cs="Courier New"/>
+          <w:sz w:val="24"/>
+        </w:rPr>
+        <w:t>mousedown/mouseup</w:t>
+      </w:r>
     </w:p>
     <w:p>
       <w:pPr>
@@ -368,21 +316,12 @@
           <w:sz w:val="24"/>
         </w:rPr>
       </w:pPr>
-      <w:proofErr w:type="spellStart"/>
-      <w:r>
-        <w:rPr>
-          <w:rFonts w:ascii="Courier New" w:hAnsi="Courier New" w:cs="Courier New"/>
-          <w:sz w:val="24"/>
-        </w:rPr>
-        <w:t>mousemove</w:t>
-      </w:r>
-      <w:proofErr w:type="spellEnd"/>
-      <w:r>
-        <w:rPr>
-          <w:rFonts w:ascii="Courier New" w:hAnsi="Courier New" w:cs="Courier New"/>
-          <w:sz w:val="24"/>
-        </w:rPr>
-        <w:t xml:space="preserve"> </w:t>
+      <w:r>
+        <w:rPr>
+          <w:rFonts w:ascii="Courier New" w:hAnsi="Courier New" w:cs="Courier New"/>
+          <w:sz w:val="24"/>
+        </w:rPr>
+        <w:t xml:space="preserve">mousemove </w:t>
       </w:r>
     </w:p>
     <w:p>
@@ -465,31 +404,13 @@
           <w:sz w:val="24"/>
         </w:rPr>
       </w:pPr>
-      <w:proofErr w:type="spellStart"/>
-      <w:r>
-        <w:rPr>
-          <w:rFonts w:ascii="Courier New" w:hAnsi="Courier New" w:cs="Courier New"/>
-          <w:sz w:val="24"/>
-        </w:rPr>
-        <w:t>keydown</w:t>
-      </w:r>
-      <w:proofErr w:type="spellEnd"/>
-      <w:r>
-        <w:rPr>
-          <w:rFonts w:ascii="Courier New" w:hAnsi="Courier New" w:cs="Courier New"/>
-          <w:sz w:val="24"/>
-        </w:rPr>
-        <w:t xml:space="preserve">, </w:t>
-      </w:r>
-      <w:proofErr w:type="spellStart"/>
-      <w:r>
-        <w:rPr>
-          <w:rFonts w:ascii="Courier New" w:hAnsi="Courier New" w:cs="Courier New"/>
-          <w:sz w:val="24"/>
-        </w:rPr>
-        <w:t>keyup</w:t>
-      </w:r>
-      <w:proofErr w:type="spellEnd"/>
+      <w:r>
+        <w:rPr>
+          <w:rFonts w:ascii="Courier New" w:hAnsi="Courier New" w:cs="Courier New"/>
+          <w:sz w:val="24"/>
+        </w:rPr>
+        <w:t>keydown, keyup</w:t>
+      </w:r>
     </w:p>
     <w:p>
       <w:pPr>
@@ -514,7 +435,6 @@
           <w:sz w:val="24"/>
         </w:rPr>
       </w:pPr>
-      <w:proofErr w:type="spellStart"/>
       <w:r>
         <w:rPr>
           <w:rFonts w:ascii="Courier New" w:hAnsi="Courier New" w:cs="Courier New"/>
@@ -522,7 +442,6 @@
         </w:rPr>
         <w:t>trasitioned</w:t>
       </w:r>
-      <w:proofErr w:type="spellEnd"/>
     </w:p>
     <w:p>
       <w:pPr>
@@ -562,29 +481,7 @@
         <w:rPr>
           <w:sz w:val="24"/>
         </w:rPr>
-        <w:t xml:space="preserve">Two common ways that JS notifies the Web platform of DOM events are by using the </w:t>
-      </w:r>
-      <w:proofErr w:type="spellStart"/>
-      <w:proofErr w:type="gramStart"/>
-      <w:r>
-        <w:rPr>
-          <w:sz w:val="24"/>
-        </w:rPr>
-        <w:t>addEventListener</w:t>
-      </w:r>
-      <w:proofErr w:type="spellEnd"/>
-      <w:r>
-        <w:rPr>
-          <w:sz w:val="24"/>
-        </w:rPr>
-        <w:t>(</w:t>
-      </w:r>
-      <w:proofErr w:type="gramEnd"/>
-      <w:r>
-        <w:rPr>
-          <w:sz w:val="24"/>
-        </w:rPr>
-        <w:t>) function and by specific on-event handlers.</w:t>
+        <w:t>Two common ways that JS notifies the Web platform of DOM events are by using the addEventListener() function and by specific on-event handlers.</w:t>
       </w:r>
     </w:p>
     <w:p>
@@ -621,21 +518,7 @@
         <w:rPr>
           <w:sz w:val="24"/>
         </w:rPr>
-        <w:t xml:space="preserve">are a group of properties by DOM elements that tells specified elements on how to respond to the event (MDN </w:t>
-      </w:r>
-      <w:proofErr w:type="spellStart"/>
-      <w:r>
-        <w:rPr>
-          <w:sz w:val="24"/>
-        </w:rPr>
-        <w:t>webdocs</w:t>
-      </w:r>
-      <w:proofErr w:type="spellEnd"/>
-      <w:r>
-        <w:rPr>
-          <w:sz w:val="24"/>
-        </w:rPr>
-        <w:t>). Some of the common on-event handlers are as follows:</w:t>
+        <w:t>are a group of properties by DOM elements that tells specified elements on how to respond to the event (MDN webdocs). Some of the common on-event handlers are as follows:</w:t>
       </w:r>
     </w:p>
     <w:p>
@@ -673,7 +556,6 @@
           <w:sz w:val="24"/>
         </w:rPr>
       </w:pPr>
-      <w:proofErr w:type="spellStart"/>
       <w:r>
         <w:rPr>
           <w:rFonts w:ascii="Courier New" w:hAnsi="Courier New" w:cs="Courier New"/>
@@ -681,7 +563,6 @@
         </w:rPr>
         <w:t>onchange</w:t>
       </w:r>
-      <w:proofErr w:type="spellEnd"/>
     </w:p>
     <w:p>
       <w:pPr>
@@ -697,7 +578,6 @@
           <w:sz w:val="24"/>
         </w:rPr>
       </w:pPr>
-      <w:proofErr w:type="spellStart"/>
       <w:r>
         <w:rPr>
           <w:rFonts w:ascii="Courier New" w:hAnsi="Courier New" w:cs="Courier New"/>
@@ -705,7 +585,6 @@
         </w:rPr>
         <w:t>onclick</w:t>
       </w:r>
-      <w:proofErr w:type="spellEnd"/>
     </w:p>
     <w:p>
       <w:pPr>
@@ -721,7 +600,6 @@
           <w:sz w:val="24"/>
         </w:rPr>
       </w:pPr>
-      <w:proofErr w:type="spellStart"/>
       <w:r>
         <w:rPr>
           <w:rFonts w:ascii="Courier New" w:hAnsi="Courier New" w:cs="Courier New"/>
@@ -729,7 +607,6 @@
         </w:rPr>
         <w:t>onmouseover</w:t>
       </w:r>
-      <w:proofErr w:type="spellEnd"/>
     </w:p>
     <w:p>
       <w:pPr>
@@ -745,7 +622,6 @@
           <w:sz w:val="24"/>
         </w:rPr>
       </w:pPr>
-      <w:proofErr w:type="spellStart"/>
       <w:r>
         <w:rPr>
           <w:rFonts w:ascii="Courier New" w:hAnsi="Courier New" w:cs="Courier New"/>
@@ -753,7 +629,6 @@
         </w:rPr>
         <w:t>onmouseout</w:t>
       </w:r>
-      <w:proofErr w:type="spellEnd"/>
     </w:p>
     <w:p>
       <w:pPr>
@@ -769,7 +644,6 @@
           <w:sz w:val="24"/>
         </w:rPr>
       </w:pPr>
-      <w:proofErr w:type="spellStart"/>
       <w:r>
         <w:rPr>
           <w:rFonts w:ascii="Courier New" w:hAnsi="Courier New" w:cs="Courier New"/>
@@ -777,7 +651,6 @@
         </w:rPr>
         <w:t>onkeydown</w:t>
       </w:r>
-      <w:proofErr w:type="spellEnd"/>
     </w:p>
     <w:p>
       <w:pPr>
@@ -793,7 +666,6 @@
           <w:sz w:val="24"/>
         </w:rPr>
       </w:pPr>
-      <w:proofErr w:type="spellStart"/>
       <w:r>
         <w:rPr>
           <w:rFonts w:ascii="Courier New" w:hAnsi="Courier New" w:cs="Courier New"/>
@@ -801,7 +673,6 @@
         </w:rPr>
         <w:t>onload</w:t>
       </w:r>
-      <w:proofErr w:type="spellEnd"/>
     </w:p>
     <w:p>
       <w:pPr>
@@ -843,30 +714,12 @@
         </w:rPr>
         <w:t xml:space="preserve">The </w:t>
       </w:r>
-      <w:proofErr w:type="spellStart"/>
-      <w:proofErr w:type="gramStart"/>
-      <w:r>
-        <w:rPr>
-          <w:rFonts w:ascii="Courier New" w:hAnsi="Courier New" w:cs="Courier New"/>
-          <w:sz w:val="24"/>
-        </w:rPr>
-        <w:t>addEventListener</w:t>
-      </w:r>
-      <w:proofErr w:type="spellEnd"/>
-      <w:r>
-        <w:rPr>
-          <w:rFonts w:ascii="Courier New" w:hAnsi="Courier New" w:cs="Courier New"/>
-          <w:sz w:val="24"/>
-        </w:rPr>
-        <w:t>(</w:t>
-      </w:r>
-      <w:proofErr w:type="gramEnd"/>
-      <w:r>
-        <w:rPr>
-          <w:rFonts w:ascii="Courier New" w:hAnsi="Courier New" w:cs="Courier New"/>
-          <w:sz w:val="24"/>
-        </w:rPr>
-        <w:t>)</w:t>
+      <w:r>
+        <w:rPr>
+          <w:rFonts w:ascii="Courier New" w:hAnsi="Courier New" w:cs="Courier New"/>
+          <w:sz w:val="24"/>
+        </w:rPr>
+        <w:t>addEventListener()</w:t>
       </w:r>
       <w:r>
         <w:rPr>
@@ -884,21 +737,19 @@
         <w:rPr>
           <w:sz w:val="24"/>
         </w:rPr>
-        <w:t xml:space="preserve">Its syntax is as follows (MDN </w:t>
-      </w:r>
-      <w:proofErr w:type="spellStart"/>
-      <w:r>
-        <w:rPr>
-          <w:sz w:val="24"/>
-        </w:rPr>
-        <w:t>webdocs</w:t>
-      </w:r>
-      <w:proofErr w:type="spellEnd"/>
-      <w:r>
-        <w:rPr>
-          <w:sz w:val="24"/>
-        </w:rPr>
-        <w:t>):</w:t>
+        <w:t xml:space="preserve">Its </w:t>
+      </w:r>
+      <w:r>
+        <w:rPr>
+          <w:sz w:val="24"/>
+        </w:rPr>
+        <w:t xml:space="preserve">general </w:t>
+      </w:r>
+      <w:r>
+        <w:rPr>
+          <w:sz w:val="24"/>
+        </w:rPr>
+        <w:t>syntax is as follows (MDN webdocs):</w:t>
       </w:r>
     </w:p>
     <w:p>
@@ -914,21 +765,26 @@
           <w:sz w:val="24"/>
         </w:rPr>
       </w:pPr>
-      <w:proofErr w:type="spellStart"/>
-      <w:r>
-        <w:rPr>
-          <w:rFonts w:ascii="Courier New" w:hAnsi="Courier New" w:cs="Courier New"/>
-          <w:sz w:val="24"/>
-        </w:rPr>
-        <w:t>target.addEventListeners</w:t>
-      </w:r>
-      <w:proofErr w:type="spellEnd"/>
-      <w:r>
-        <w:rPr>
-          <w:rFonts w:ascii="Courier New" w:hAnsi="Courier New" w:cs="Courier New"/>
-          <w:sz w:val="24"/>
-        </w:rPr>
-        <w:t>(type, listener[, options]);</w:t>
+      <w:r>
+        <w:rPr>
+          <w:rFonts w:ascii="Courier New" w:hAnsi="Courier New" w:cs="Courier New"/>
+          <w:sz w:val="24"/>
+        </w:rPr>
+        <w:t>target.addEventListeners(</w:t>
+      </w:r>
+      <w:r>
+        <w:rPr>
+          <w:rFonts w:ascii="Courier New" w:hAnsi="Courier New" w:cs="Courier New"/>
+          <w:sz w:val="24"/>
+        </w:rPr>
+        <w:t>type, listener</w:t>
+      </w:r>
+      <w:r>
+        <w:rPr>
+          <w:rFonts w:ascii="Courier New" w:hAnsi="Courier New" w:cs="Courier New"/>
+          <w:sz w:val="24"/>
+        </w:rPr>
+        <w:t>);</w:t>
       </w:r>
     </w:p>
     <w:p>
@@ -997,7 +853,6 @@
           <w:sz w:val="24"/>
         </w:rPr>
       </w:pPr>
-      <w:proofErr w:type="gramStart"/>
       <w:r>
         <w:rPr>
           <w:rFonts w:ascii="Courier New" w:hAnsi="Courier New" w:cs="Courier New"/>
@@ -1005,26 +860,11 @@
         </w:rPr>
         <w:t>listener</w:t>
       </w:r>
-      <w:proofErr w:type="gramEnd"/>
-      <w:r>
-        <w:rPr>
-          <w:sz w:val="24"/>
-        </w:rPr>
-        <w:t xml:space="preserve"> – a JavaScript function or an object implementing the </w:t>
-      </w:r>
-      <w:proofErr w:type="spellStart"/>
-      <w:r>
-        <w:rPr>
-          <w:sz w:val="24"/>
-        </w:rPr>
-        <w:t>EventListener</w:t>
-      </w:r>
-      <w:proofErr w:type="spellEnd"/>
-      <w:r>
-        <w:rPr>
-          <w:sz w:val="24"/>
-        </w:rPr>
-        <w:t xml:space="preserve"> interface which receives the signal when the specified event occurs.</w:t>
+      <w:r>
+        <w:rPr>
+          <w:sz w:val="24"/>
+        </w:rPr>
+        <w:t xml:space="preserve"> – a JavaScript function or an object implementing the EventListener interface which receives the signal when the specified event occurs.</w:t>
       </w:r>
     </w:p>
     <w:p>
@@ -1040,61 +880,77 @@
           <w:sz w:val="24"/>
         </w:rPr>
       </w:pPr>
-      <w:proofErr w:type="gramStart"/>
-      <w:r>
-        <w:rPr>
-          <w:rFonts w:ascii="Courier New" w:hAnsi="Courier New" w:cs="Courier New"/>
-          <w:sz w:val="24"/>
-        </w:rPr>
-        <w:t>options</w:t>
-      </w:r>
-      <w:proofErr w:type="gramEnd"/>
-      <w:r>
-        <w:rPr>
-          <w:sz w:val="24"/>
-        </w:rPr>
-        <w:t xml:space="preserve"> – an optional parameter that </w:t>
-      </w:r>
-      <w:r>
-        <w:rPr>
-          <w:sz w:val="24"/>
-        </w:rPr>
-        <w:t xml:space="preserve">specifies characteristics about the event listeners. </w:t>
-      </w:r>
-    </w:p>
-    <w:p>
-      <w:pPr>
-        <w:spacing w:after="0"/>
-        <w:jc w:val="both"/>
-        <w:rPr>
-          <w:sz w:val="24"/>
-        </w:rPr>
-      </w:pPr>
-    </w:p>
-    <w:p>
-      <w:pPr>
-        <w:spacing w:after="0"/>
-        <w:jc w:val="both"/>
-        <w:rPr>
-          <w:sz w:val="24"/>
-        </w:rPr>
-      </w:pPr>
-    </w:p>
-    <w:p>
-      <w:pPr>
-        <w:spacing w:after="0"/>
-        <w:jc w:val="both"/>
-        <w:rPr>
-          <w:b/>
-          <w:sz w:val="24"/>
-        </w:rPr>
-      </w:pPr>
-      <w:r>
-        <w:rPr>
-          <w:b/>
-          <w:sz w:val="24"/>
-        </w:rPr>
-        <w:lastRenderedPageBreak/>
+      <w:r>
+        <w:rPr>
+          <w:sz w:val="24"/>
+        </w:rPr>
+        <w:t>There is</w:t>
+      </w:r>
+      <w:r>
+        <w:rPr>
+          <w:sz w:val="24"/>
+        </w:rPr>
+        <w:t xml:space="preserve"> an optional</w:t>
+      </w:r>
+      <w:r>
+        <w:rPr>
+          <w:sz w:val="24"/>
+        </w:rPr>
+        <w:t xml:space="preserve"> boolean</w:t>
+      </w:r>
+      <w:r>
+        <w:rPr>
+          <w:sz w:val="24"/>
+        </w:rPr>
+        <w:t xml:space="preserve"> parameter that </w:t>
+      </w:r>
+      <w:r>
+        <w:rPr>
+          <w:sz w:val="24"/>
+        </w:rPr>
+        <w:t xml:space="preserve">specifies </w:t>
+      </w:r>
+      <w:r>
+        <w:rPr>
+          <w:sz w:val="24"/>
+        </w:rPr>
+        <w:t>the propagation order to be either capturing or bubbling in which case by default it is for bubbling (false or empty).</w:t>
+      </w:r>
+      <w:bookmarkStart w:id="0" w:name="_GoBack"/>
+      <w:bookmarkEnd w:id="0"/>
+    </w:p>
+    <w:p>
+      <w:pPr>
+        <w:spacing w:after="0"/>
+        <w:jc w:val="both"/>
+        <w:rPr>
+          <w:sz w:val="24"/>
+        </w:rPr>
+      </w:pPr>
+    </w:p>
+    <w:p>
+      <w:pPr>
+        <w:spacing w:after="0"/>
+        <w:jc w:val="both"/>
+        <w:rPr>
+          <w:sz w:val="24"/>
+        </w:rPr>
+      </w:pPr>
+    </w:p>
+    <w:p>
+      <w:pPr>
+        <w:spacing w:after="0"/>
+        <w:jc w:val="both"/>
+        <w:rPr>
+          <w:b/>
+          <w:sz w:val="24"/>
+        </w:rPr>
+      </w:pPr>
+      <w:r>
+        <w:rPr>
+          <w:b/>
+          <w:sz w:val="24"/>
+        </w:rPr>
         <w:t>Event Propagation Order for DOM-compliant browsers</w:t>
       </w:r>
     </w:p>
@@ -1140,30 +996,12 @@
         </w:rPr>
         <w:t xml:space="preserve">– the capture phase is where propagation occurs from the window down to the event target element. This is implemented when the third parameter of the </w:t>
       </w:r>
-      <w:proofErr w:type="spellStart"/>
-      <w:proofErr w:type="gramStart"/>
-      <w:r>
-        <w:rPr>
-          <w:rFonts w:ascii="Courier New" w:hAnsi="Courier New" w:cs="Courier New"/>
-          <w:sz w:val="24"/>
-        </w:rPr>
-        <w:t>addEventListener</w:t>
-      </w:r>
-      <w:proofErr w:type="spellEnd"/>
-      <w:r>
-        <w:rPr>
-          <w:rFonts w:ascii="Courier New" w:hAnsi="Courier New" w:cs="Courier New"/>
-          <w:sz w:val="24"/>
-        </w:rPr>
-        <w:t>(</w:t>
-      </w:r>
-      <w:proofErr w:type="gramEnd"/>
-      <w:r>
-        <w:rPr>
-          <w:rFonts w:ascii="Courier New" w:hAnsi="Courier New" w:cs="Courier New"/>
-          <w:sz w:val="24"/>
-        </w:rPr>
-        <w:t>)</w:t>
+      <w:r>
+        <w:rPr>
+          <w:rFonts w:ascii="Courier New" w:hAnsi="Courier New" w:cs="Courier New"/>
+          <w:sz w:val="24"/>
+        </w:rPr>
+        <w:t>addEventListener()</w:t>
       </w:r>
       <w:r>
         <w:rPr>
@@ -1210,21 +1048,7 @@
         <w:rPr>
           <w:sz w:val="24"/>
         </w:rPr>
-        <w:t xml:space="preserve">– </w:t>
-      </w:r>
-      <w:proofErr w:type="gramStart"/>
-      <w:r>
-        <w:rPr>
-          <w:sz w:val="24"/>
-        </w:rPr>
-        <w:t>the at</w:t>
-      </w:r>
-      <w:proofErr w:type="gramEnd"/>
-      <w:r>
-        <w:rPr>
-          <w:sz w:val="24"/>
-        </w:rPr>
-        <w:t xml:space="preserve"> target phase is where propagation is already at the event target element and all registered listeners will be invoked.</w:t>
+        <w:t>– the at target phase is where propagation is already at the event target element and all registered listeners will be invoked.</w:t>
       </w:r>
     </w:p>
     <w:p>
@@ -1254,30 +1078,12 @@
         </w:rPr>
         <w:t xml:space="preserve">the bubbling phase is where the propagation occurs from the event target element to the window. This is implemented when the third parameter of the </w:t>
       </w:r>
-      <w:proofErr w:type="spellStart"/>
-      <w:proofErr w:type="gramStart"/>
-      <w:r>
-        <w:rPr>
-          <w:rFonts w:ascii="Courier New" w:hAnsi="Courier New" w:cs="Courier New"/>
-          <w:sz w:val="24"/>
-        </w:rPr>
-        <w:t>addEventListener</w:t>
-      </w:r>
-      <w:proofErr w:type="spellEnd"/>
-      <w:r>
-        <w:rPr>
-          <w:rFonts w:ascii="Courier New" w:hAnsi="Courier New" w:cs="Courier New"/>
-          <w:sz w:val="24"/>
-        </w:rPr>
-        <w:t>(</w:t>
-      </w:r>
-      <w:proofErr w:type="gramEnd"/>
-      <w:r>
-        <w:rPr>
-          <w:rFonts w:ascii="Courier New" w:hAnsi="Courier New" w:cs="Courier New"/>
-          <w:sz w:val="24"/>
-        </w:rPr>
-        <w:t xml:space="preserve">) </w:t>
+      <w:r>
+        <w:rPr>
+          <w:rFonts w:ascii="Courier New" w:hAnsi="Courier New" w:cs="Courier New"/>
+          <w:sz w:val="24"/>
+        </w:rPr>
+        <w:t xml:space="preserve">addEventListener() </w:t>
       </w:r>
       <w:r>
         <w:rPr>
@@ -1387,55 +1193,7 @@
           <w:rFonts w:ascii="Courier New" w:hAnsi="Courier New" w:cs="Courier New"/>
           <w:sz w:val="24"/>
         </w:rPr>
-        <w:t xml:space="preserve">&lt;button </w:t>
-      </w:r>
-      <w:proofErr w:type="spellStart"/>
-      <w:r>
-        <w:rPr>
-          <w:rFonts w:ascii="Courier New" w:hAnsi="Courier New" w:cs="Courier New"/>
-          <w:sz w:val="24"/>
-        </w:rPr>
-        <w:t>onclick</w:t>
-      </w:r>
-      <w:proofErr w:type="spellEnd"/>
-      <w:r>
-        <w:rPr>
-          <w:rFonts w:ascii="Courier New" w:hAnsi="Courier New" w:cs="Courier New"/>
-          <w:sz w:val="24"/>
-        </w:rPr>
-        <w:t>="</w:t>
-      </w:r>
-      <w:proofErr w:type="spellStart"/>
-      <w:r>
-        <w:rPr>
-          <w:rFonts w:ascii="Courier New" w:hAnsi="Courier New" w:cs="Courier New"/>
-          <w:sz w:val="24"/>
-        </w:rPr>
-        <w:t>this.innerHTML</w:t>
-      </w:r>
-      <w:proofErr w:type="spellEnd"/>
-      <w:r>
-        <w:rPr>
-          <w:rFonts w:ascii="Courier New" w:hAnsi="Courier New" w:cs="Courier New"/>
-          <w:sz w:val="24"/>
-        </w:rPr>
-        <w:t xml:space="preserve"> = </w:t>
-      </w:r>
-      <w:proofErr w:type="gramStart"/>
-      <w:r>
-        <w:rPr>
-          <w:rFonts w:ascii="Courier New" w:hAnsi="Courier New" w:cs="Courier New"/>
-          <w:sz w:val="24"/>
-        </w:rPr>
-        <w:t>Date(</w:t>
-      </w:r>
-      <w:proofErr w:type="gramEnd"/>
-      <w:r>
-        <w:rPr>
-          <w:rFonts w:ascii="Courier New" w:hAnsi="Courier New" w:cs="Courier New"/>
-          <w:sz w:val="24"/>
-        </w:rPr>
-        <w:t>)"&gt;</w:t>
+        <w:t>&lt;button onclick="this.innerHTML = Date()"&gt;</w:t>
       </w:r>
       <w:r>
         <w:rPr>
@@ -1569,53 +1327,12 @@
         </w:rPr>
         <w:t xml:space="preserve">e.g. </w:t>
       </w:r>
-      <w:proofErr w:type="spellStart"/>
-      <w:r>
-        <w:rPr>
-          <w:rFonts w:ascii="Courier New" w:hAnsi="Courier New" w:cs="Courier New"/>
-          <w:sz w:val="24"/>
-        </w:rPr>
-        <w:t>button.onclick</w:t>
-      </w:r>
-      <w:proofErr w:type="spellEnd"/>
-      <w:r>
-        <w:rPr>
-          <w:rFonts w:ascii="Courier New" w:hAnsi="Courier New" w:cs="Courier New"/>
-          <w:sz w:val="24"/>
-        </w:rPr>
-        <w:t xml:space="preserve"> = </w:t>
-      </w:r>
-      <w:proofErr w:type="gramStart"/>
-      <w:r>
-        <w:rPr>
-          <w:rFonts w:ascii="Courier New" w:hAnsi="Courier New" w:cs="Courier New"/>
-          <w:sz w:val="24"/>
-        </w:rPr>
-        <w:t>function(</w:t>
-      </w:r>
-      <w:proofErr w:type="gramEnd"/>
-      <w:r>
-        <w:rPr>
-          <w:rFonts w:ascii="Courier New" w:hAnsi="Courier New" w:cs="Courier New"/>
-          <w:sz w:val="24"/>
-        </w:rPr>
-        <w:t>){</w:t>
-      </w:r>
-      <w:proofErr w:type="spellStart"/>
-      <w:r>
-        <w:rPr>
-          <w:rFonts w:ascii="Courier New" w:hAnsi="Courier New" w:cs="Courier New"/>
-          <w:sz w:val="24"/>
-        </w:rPr>
-        <w:t>yourCode</w:t>
-      </w:r>
-      <w:proofErr w:type="spellEnd"/>
-      <w:r>
-        <w:rPr>
-          <w:rFonts w:ascii="Courier New" w:hAnsi="Courier New" w:cs="Courier New"/>
-          <w:sz w:val="24"/>
-        </w:rPr>
-        <w:t>};</w:t>
+      <w:r>
+        <w:rPr>
+          <w:rFonts w:ascii="Courier New" w:hAnsi="Courier New" w:cs="Courier New"/>
+          <w:sz w:val="24"/>
+        </w:rPr>
+        <w:t>button.onclick = function(){yourCode};</w:t>
       </w:r>
     </w:p>
     <w:p>
@@ -1680,21 +1397,12 @@
         </w:rPr>
         <w:t xml:space="preserve">Bubbling: </w:t>
       </w:r>
-      <w:proofErr w:type="spellStart"/>
-      <w:r>
-        <w:rPr>
-          <w:rFonts w:ascii="Courier New" w:hAnsi="Courier New" w:cs="Courier New"/>
-          <w:sz w:val="24"/>
-        </w:rPr>
-        <w:t>addEventListener</w:t>
-      </w:r>
-      <w:proofErr w:type="spellEnd"/>
-      <w:r>
-        <w:rPr>
-          <w:rFonts w:ascii="Courier New" w:hAnsi="Courier New" w:cs="Courier New"/>
-          <w:sz w:val="24"/>
-        </w:rPr>
-        <w:t>(‘click’, handler)</w:t>
+      <w:r>
+        <w:rPr>
+          <w:rFonts w:ascii="Courier New" w:hAnsi="Courier New" w:cs="Courier New"/>
+          <w:sz w:val="24"/>
+        </w:rPr>
+        <w:t>addEventListener(‘click’, handler)</w:t>
       </w:r>
     </w:p>
     <w:p>
@@ -1717,21 +1425,12 @@
         </w:rPr>
         <w:t xml:space="preserve">Capturing: </w:t>
       </w:r>
-      <w:proofErr w:type="spellStart"/>
-      <w:r>
-        <w:rPr>
-          <w:rFonts w:ascii="Courier New" w:hAnsi="Courier New" w:cs="Courier New"/>
-          <w:sz w:val="24"/>
-        </w:rPr>
-        <w:t>addEventListener</w:t>
-      </w:r>
-      <w:proofErr w:type="spellEnd"/>
-      <w:r>
-        <w:rPr>
-          <w:rFonts w:ascii="Courier New" w:hAnsi="Courier New" w:cs="Courier New"/>
-          <w:sz w:val="24"/>
-        </w:rPr>
-        <w:t>(‘click’, handler, true)</w:t>
+      <w:r>
+        <w:rPr>
+          <w:rFonts w:ascii="Courier New" w:hAnsi="Courier New" w:cs="Courier New"/>
+          <w:sz w:val="24"/>
+        </w:rPr>
+        <w:t>addEventListener(‘click’, handler, true)</w:t>
       </w:r>
     </w:p>
     <w:p>
@@ -1775,21 +1474,12 @@
         </w:rPr>
         <w:t xml:space="preserve">To remove an event listener, use the </w:t>
       </w:r>
-      <w:proofErr w:type="spellStart"/>
-      <w:r>
-        <w:rPr>
-          <w:rFonts w:ascii="Courier New" w:hAnsi="Courier New" w:cs="Courier New"/>
-          <w:sz w:val="24"/>
-        </w:rPr>
-        <w:t>removeEventListener</w:t>
-      </w:r>
-      <w:proofErr w:type="spellEnd"/>
-      <w:r>
-        <w:rPr>
-          <w:rFonts w:ascii="Courier New" w:hAnsi="Courier New" w:cs="Courier New"/>
-          <w:sz w:val="24"/>
-        </w:rPr>
-        <w:t>()</w:t>
+      <w:r>
+        <w:rPr>
+          <w:rFonts w:ascii="Courier New" w:hAnsi="Courier New" w:cs="Courier New"/>
+          <w:sz w:val="24"/>
+        </w:rPr>
+        <w:t>removeEventListener()</w:t>
       </w:r>
       <w:r>
         <w:rPr>
@@ -1797,21 +1487,12 @@
         </w:rPr>
         <w:t xml:space="preserve"> function (has the same parameter as the </w:t>
       </w:r>
-      <w:proofErr w:type="spellStart"/>
-      <w:r>
-        <w:rPr>
-          <w:rFonts w:ascii="Courier New" w:hAnsi="Courier New" w:cs="Courier New"/>
-          <w:sz w:val="24"/>
-        </w:rPr>
-        <w:t>addEventListener</w:t>
-      </w:r>
-      <w:proofErr w:type="spellEnd"/>
-      <w:r>
-        <w:rPr>
-          <w:rFonts w:ascii="Courier New" w:hAnsi="Courier New" w:cs="Courier New"/>
-          <w:sz w:val="24"/>
-        </w:rPr>
-        <w:t>()</w:t>
+      <w:r>
+        <w:rPr>
+          <w:rFonts w:ascii="Courier New" w:hAnsi="Courier New" w:cs="Courier New"/>
+          <w:sz w:val="24"/>
+        </w:rPr>
+        <w:t>addEventListener()</w:t>
       </w:r>
       <w:r>
         <w:rPr>
@@ -1840,21 +1521,12 @@
         </w:rPr>
         <w:t xml:space="preserve">Use the </w:t>
       </w:r>
-      <w:proofErr w:type="spellStart"/>
-      <w:r>
-        <w:rPr>
-          <w:rFonts w:ascii="Courier New" w:hAnsi="Courier New" w:cs="Courier New"/>
-          <w:sz w:val="24"/>
-        </w:rPr>
-        <w:t>dispatchEvent</w:t>
-      </w:r>
-      <w:proofErr w:type="spellEnd"/>
-      <w:r>
-        <w:rPr>
-          <w:rFonts w:ascii="Courier New" w:hAnsi="Courier New" w:cs="Courier New"/>
-          <w:sz w:val="24"/>
-        </w:rPr>
-        <w:t>()</w:t>
+      <w:r>
+        <w:rPr>
+          <w:rFonts w:ascii="Courier New" w:hAnsi="Courier New" w:cs="Courier New"/>
+          <w:sz w:val="24"/>
+        </w:rPr>
+        <w:t>dispatchEvent()</w:t>
       </w:r>
       <w:r>
         <w:rPr>
@@ -1882,46 +1554,14 @@
         <w:rPr>
           <w:sz w:val="24"/>
         </w:rPr>
-        <w:t xml:space="preserve">You cannot remove anonymous functions specified as </w:t>
-      </w:r>
-      <w:proofErr w:type="spellStart"/>
-      <w:r>
-        <w:rPr>
-          <w:sz w:val="24"/>
-        </w:rPr>
-        <w:t>paramaters</w:t>
-      </w:r>
-      <w:proofErr w:type="spellEnd"/>
-      <w:r>
-        <w:rPr>
-          <w:sz w:val="24"/>
-        </w:rPr>
-        <w:t xml:space="preserve"> in the </w:t>
-      </w:r>
-      <w:proofErr w:type="spellStart"/>
-      <w:proofErr w:type="gramStart"/>
-      <w:r>
-        <w:rPr>
-          <w:rFonts w:ascii="Courier New" w:hAnsi="Courier New" w:cs="Courier New"/>
-          <w:sz w:val="24"/>
-        </w:rPr>
-        <w:t>addEventListener</w:t>
-      </w:r>
-      <w:proofErr w:type="spellEnd"/>
-      <w:r>
-        <w:rPr>
-          <w:rFonts w:ascii="Courier New" w:hAnsi="Courier New" w:cs="Courier New"/>
-          <w:sz w:val="24"/>
-        </w:rPr>
-        <w:t>(</w:t>
-      </w:r>
-      <w:proofErr w:type="gramEnd"/>
-      <w:r>
-        <w:rPr>
-          <w:rFonts w:ascii="Courier New" w:hAnsi="Courier New" w:cs="Courier New"/>
-          <w:sz w:val="24"/>
-        </w:rPr>
-        <w:t>)</w:t>
+        <w:t xml:space="preserve">You cannot remove anonymous functions specified as paramaters in the </w:t>
+      </w:r>
+      <w:r>
+        <w:rPr>
+          <w:rFonts w:ascii="Courier New" w:hAnsi="Courier New" w:cs="Courier New"/>
+          <w:sz w:val="24"/>
+        </w:rPr>
+        <w:t>addEventListener()</w:t>
       </w:r>
       <w:r>
         <w:rPr>
@@ -1945,30 +1585,12 @@
         </w:rPr>
         <w:t xml:space="preserve">e.g. </w:t>
       </w:r>
-      <w:proofErr w:type="spellStart"/>
-      <w:proofErr w:type="gramStart"/>
-      <w:r>
-        <w:rPr>
-          <w:rFonts w:ascii="Courier New" w:hAnsi="Courier New" w:cs="Courier New"/>
-          <w:sz w:val="24"/>
-        </w:rPr>
-        <w:t>button.addEventListener</w:t>
-      </w:r>
-      <w:proofErr w:type="spellEnd"/>
-      <w:r>
-        <w:rPr>
-          <w:rFonts w:ascii="Courier New" w:hAnsi="Courier New" w:cs="Courier New"/>
-          <w:sz w:val="24"/>
-        </w:rPr>
-        <w:t>(</w:t>
-      </w:r>
-      <w:proofErr w:type="gramEnd"/>
-      <w:r>
-        <w:rPr>
-          <w:rFonts w:ascii="Courier New" w:hAnsi="Courier New" w:cs="Courier New"/>
-          <w:sz w:val="24"/>
-        </w:rPr>
-        <w:t>‘click’, handler);</w:t>
+      <w:r>
+        <w:rPr>
+          <w:rFonts w:ascii="Courier New" w:hAnsi="Courier New" w:cs="Courier New"/>
+          <w:sz w:val="24"/>
+        </w:rPr>
+        <w:t>button.addEventListener(‘click’, handler);</w:t>
       </w:r>
     </w:p>
     <w:p>
@@ -2069,7 +1691,6 @@
           <w:b/>
           <w:sz w:val="24"/>
         </w:rPr>
-        <w:lastRenderedPageBreak/>
         <w:t>Microsoft-specific</w:t>
       </w:r>
       <w:r>
@@ -2107,21 +1728,12 @@
         </w:rPr>
         <w:t xml:space="preserve">has only the </w:t>
       </w:r>
-      <w:proofErr w:type="spellStart"/>
-      <w:r>
-        <w:rPr>
-          <w:rFonts w:ascii="Courier New" w:hAnsi="Courier New" w:cs="Courier New"/>
-          <w:sz w:val="24"/>
-        </w:rPr>
-        <w:t>attachEvent</w:t>
-      </w:r>
-      <w:proofErr w:type="spellEnd"/>
-      <w:r>
-        <w:rPr>
-          <w:rFonts w:ascii="Courier New" w:hAnsi="Courier New" w:cs="Courier New"/>
-          <w:sz w:val="24"/>
-        </w:rPr>
-        <w:t>()</w:t>
+      <w:r>
+        <w:rPr>
+          <w:rFonts w:ascii="Courier New" w:hAnsi="Courier New" w:cs="Courier New"/>
+          <w:sz w:val="24"/>
+        </w:rPr>
+        <w:t>attachEvent()</w:t>
       </w:r>
       <w:r>
         <w:rPr>
@@ -2167,35 +1779,18 @@
           <w:sz w:val="24"/>
         </w:rPr>
       </w:pPr>
-      <w:proofErr w:type="gramStart"/>
-      <w:r>
-        <w:rPr>
-          <w:sz w:val="24"/>
-        </w:rPr>
-        <w:t>use</w:t>
-      </w:r>
-      <w:proofErr w:type="gramEnd"/>
-      <w:r>
-        <w:rPr>
-          <w:sz w:val="24"/>
-        </w:rPr>
-        <w:t xml:space="preserve"> the </w:t>
-      </w:r>
-      <w:proofErr w:type="spellStart"/>
-      <w:r>
-        <w:rPr>
-          <w:rFonts w:ascii="Courier New" w:hAnsi="Courier New" w:cs="Courier New"/>
-          <w:sz w:val="24"/>
-        </w:rPr>
-        <w:t>detachEvent</w:t>
-      </w:r>
-      <w:proofErr w:type="spellEnd"/>
-      <w:r>
-        <w:rPr>
-          <w:rFonts w:ascii="Courier New" w:hAnsi="Courier New" w:cs="Courier New"/>
-          <w:sz w:val="24"/>
-        </w:rPr>
-        <w:t>()</w:t>
+      <w:r>
+        <w:rPr>
+          <w:sz w:val="24"/>
+        </w:rPr>
+        <w:t xml:space="preserve">use the </w:t>
+      </w:r>
+      <w:r>
+        <w:rPr>
+          <w:rFonts w:ascii="Courier New" w:hAnsi="Courier New" w:cs="Courier New"/>
+          <w:sz w:val="24"/>
+        </w:rPr>
+        <w:t>detachEvent()</w:t>
       </w:r>
       <w:r>
         <w:rPr>
@@ -2203,21 +1798,12 @@
         </w:rPr>
         <w:t xml:space="preserve"> function to remove an event listener and </w:t>
       </w:r>
-      <w:proofErr w:type="spellStart"/>
-      <w:r>
-        <w:rPr>
-          <w:rFonts w:ascii="Courier New" w:hAnsi="Courier New" w:cs="Courier New"/>
-          <w:sz w:val="24"/>
-        </w:rPr>
-        <w:t>fireEvent</w:t>
-      </w:r>
-      <w:proofErr w:type="spellEnd"/>
-      <w:r>
-        <w:rPr>
-          <w:rFonts w:ascii="Courier New" w:hAnsi="Courier New" w:cs="Courier New"/>
-          <w:sz w:val="24"/>
-        </w:rPr>
-        <w:t>()</w:t>
+      <w:r>
+        <w:rPr>
+          <w:rFonts w:ascii="Courier New" w:hAnsi="Courier New" w:cs="Courier New"/>
+          <w:sz w:val="24"/>
+        </w:rPr>
+        <w:t>fireEvent()</w:t>
       </w:r>
       <w:r>
         <w:rPr>
@@ -2235,8 +1821,6 @@
           <w:sz w:val="24"/>
         </w:rPr>
       </w:pPr>
-      <w:bookmarkStart w:id="0" w:name="_GoBack"/>
-      <w:bookmarkEnd w:id="0"/>
       <w:r>
         <w:rPr>
           <w:sz w:val="24"/>
@@ -2296,6 +1880,138 @@
         </w:rPr>
         <w:t>e.g. (help)</w:t>
       </w:r>
+    </w:p>
+    <w:p>
+      <w:pPr>
+        <w:spacing w:after="0"/>
+        <w:jc w:val="both"/>
+        <w:rPr>
+          <w:sz w:val="24"/>
+        </w:rPr>
+      </w:pPr>
+    </w:p>
+    <w:p>
+      <w:pPr>
+        <w:spacing w:after="0"/>
+        <w:jc w:val="both"/>
+        <w:rPr>
+          <w:sz w:val="24"/>
+        </w:rPr>
+      </w:pPr>
+    </w:p>
+    <w:p>
+      <w:pPr>
+        <w:spacing w:after="0"/>
+        <w:jc w:val="both"/>
+        <w:rPr>
+          <w:sz w:val="24"/>
+        </w:rPr>
+      </w:pPr>
+    </w:p>
+    <w:p>
+      <w:pPr>
+        <w:spacing w:after="0"/>
+        <w:jc w:val="both"/>
+        <w:rPr>
+          <w:sz w:val="24"/>
+        </w:rPr>
+      </w:pPr>
+    </w:p>
+    <w:p>
+      <w:pPr>
+        <w:spacing w:after="0"/>
+        <w:jc w:val="both"/>
+        <w:rPr>
+          <w:sz w:val="24"/>
+        </w:rPr>
+      </w:pPr>
+      <w:r>
+        <w:rPr>
+          <w:sz w:val="24"/>
+        </w:rPr>
+        <w:t>References:</w:t>
+      </w:r>
+    </w:p>
+    <w:p>
+      <w:pPr>
+        <w:spacing w:after="0"/>
+        <w:jc w:val="both"/>
+        <w:rPr>
+          <w:sz w:val="24"/>
+        </w:rPr>
+      </w:pPr>
+      <w:hyperlink r:id="rId5" w:history="1">
+        <w:r>
+          <w:rPr>
+            <w:rStyle w:val="Hyperlink"/>
+            <w:sz w:val="24"/>
+          </w:rPr>
+          <w:t>https://developer.mozilla.org/en-US/docs/Learn/JavaScript/Building_blocks/Events</w:t>
+        </w:r>
+      </w:hyperlink>
+    </w:p>
+    <w:p>
+      <w:pPr>
+        <w:spacing w:after="0"/>
+        <w:jc w:val="both"/>
+        <w:rPr>
+          <w:sz w:val="24"/>
+        </w:rPr>
+      </w:pPr>
+      <w:hyperlink r:id="rId6" w:history="1">
+        <w:r>
+          <w:rPr>
+            <w:rStyle w:val="Hyperlink"/>
+            <w:sz w:val="24"/>
+          </w:rPr>
+          <w:t>https://www.w3schools.com/js/js_events.asp</w:t>
+        </w:r>
+      </w:hyperlink>
+    </w:p>
+    <w:p>
+      <w:pPr>
+        <w:spacing w:after="0"/>
+        <w:jc w:val="both"/>
+        <w:rPr>
+          <w:sz w:val="24"/>
+        </w:rPr>
+      </w:pPr>
+      <w:hyperlink r:id="rId7" w:history="1">
+        <w:r>
+          <w:rPr>
+            <w:rStyle w:val="Hyperlink"/>
+            <w:sz w:val="24"/>
+          </w:rPr>
+          <w:t>https://www.sitepoint.com/event-bubbling-javascript/</w:t>
+        </w:r>
+      </w:hyperlink>
+    </w:p>
+    <w:p>
+      <w:pPr>
+        <w:spacing w:after="0"/>
+        <w:jc w:val="both"/>
+        <w:rPr>
+          <w:sz w:val="24"/>
+        </w:rPr>
+      </w:pPr>
+      <w:hyperlink r:id="rId8" w:history="1">
+        <w:r>
+          <w:rPr>
+            <w:rStyle w:val="Hyperlink"/>
+            <w:sz w:val="24"/>
+          </w:rPr>
+          <w:t>https://javascript.info/introduction-browser-events</w:t>
+        </w:r>
+      </w:hyperlink>
+    </w:p>
+    <w:p>
+      <w:pPr>
+        <w:spacing w:after="0"/>
+        <w:jc w:val="both"/>
+        <w:rPr>
+          <w:sz w:val="24"/>
+        </w:rPr>
+      </w:pPr>
     </w:p>
     <w:p>
       <w:pPr>
@@ -3519,6 +3235,17 @@
       <w:contextualSpacing/>
     </w:pPr>
   </w:style>
+  <w:style w:type="character" w:styleId="Hyperlink">
+    <w:name w:val="Hyperlink"/>
+    <w:basedOn w:val="DefaultParagraphFont"/>
+    <w:uiPriority w:val="99"/>
+    <w:unhideWhenUsed/>
+    <w:rsid w:val="00867693"/>
+    <w:rPr>
+      <w:color w:val="0563C1" w:themeColor="hyperlink"/>
+      <w:u w:val="single"/>
+    </w:rPr>
+  </w:style>
 </w:styles>
 </file>
 

</xml_diff>

<commit_message>
Added missing sample codes
</commit_message>
<xml_diff>
--- a/documentation - midterms/JavaScript Event Handling.docx
+++ b/documentation - midterms/JavaScript Event Handling.docx
@@ -149,7 +149,21 @@
         <w:rPr>
           <w:sz w:val="24"/>
         </w:rPr>
-        <w:t>(MDN webdocs)</w:t>
+        <w:t xml:space="preserve">(MDN </w:t>
+      </w:r>
+      <w:proofErr w:type="spellStart"/>
+      <w:r>
+        <w:rPr>
+          <w:sz w:val="24"/>
+        </w:rPr>
+        <w:t>webdocs</w:t>
+      </w:r>
+      <w:proofErr w:type="spellEnd"/>
+      <w:r>
+        <w:rPr>
+          <w:sz w:val="24"/>
+        </w:rPr>
+        <w:t>)</w:t>
       </w:r>
       <w:r>
         <w:rPr>
@@ -250,6 +264,7 @@
           <w:sz w:val="24"/>
         </w:rPr>
       </w:pPr>
+      <w:proofErr w:type="spellStart"/>
       <w:r>
         <w:rPr>
           <w:rFonts w:ascii="Courier New" w:hAnsi="Courier New" w:cs="Courier New"/>
@@ -257,6 +272,7 @@
         </w:rPr>
         <w:t>contextmenu</w:t>
       </w:r>
+      <w:proofErr w:type="spellEnd"/>
     </w:p>
     <w:p>
       <w:pPr>
@@ -272,13 +288,31 @@
           <w:sz w:val="24"/>
         </w:rPr>
       </w:pPr>
-      <w:r>
-        <w:rPr>
-          <w:rFonts w:ascii="Courier New" w:hAnsi="Courier New" w:cs="Courier New"/>
-          <w:sz w:val="24"/>
-        </w:rPr>
-        <w:t>mouseover/mouseout</w:t>
-      </w:r>
+      <w:proofErr w:type="spellStart"/>
+      <w:r>
+        <w:rPr>
+          <w:rFonts w:ascii="Courier New" w:hAnsi="Courier New" w:cs="Courier New"/>
+          <w:sz w:val="24"/>
+        </w:rPr>
+        <w:t>mouseover</w:t>
+      </w:r>
+      <w:proofErr w:type="spellEnd"/>
+      <w:r>
+        <w:rPr>
+          <w:rFonts w:ascii="Courier New" w:hAnsi="Courier New" w:cs="Courier New"/>
+          <w:sz w:val="24"/>
+        </w:rPr>
+        <w:t>/</w:t>
+      </w:r>
+      <w:proofErr w:type="spellStart"/>
+      <w:r>
+        <w:rPr>
+          <w:rFonts w:ascii="Courier New" w:hAnsi="Courier New" w:cs="Courier New"/>
+          <w:sz w:val="24"/>
+        </w:rPr>
+        <w:t>mouseout</w:t>
+      </w:r>
+      <w:proofErr w:type="spellEnd"/>
     </w:p>
     <w:p>
       <w:pPr>
@@ -294,13 +328,31 @@
           <w:sz w:val="24"/>
         </w:rPr>
       </w:pPr>
-      <w:r>
-        <w:rPr>
-          <w:rFonts w:ascii="Courier New" w:hAnsi="Courier New" w:cs="Courier New"/>
-          <w:sz w:val="24"/>
-        </w:rPr>
-        <w:t>mousedown/mouseup</w:t>
-      </w:r>
+      <w:proofErr w:type="spellStart"/>
+      <w:r>
+        <w:rPr>
+          <w:rFonts w:ascii="Courier New" w:hAnsi="Courier New" w:cs="Courier New"/>
+          <w:sz w:val="24"/>
+        </w:rPr>
+        <w:t>mousedown</w:t>
+      </w:r>
+      <w:proofErr w:type="spellEnd"/>
+      <w:r>
+        <w:rPr>
+          <w:rFonts w:ascii="Courier New" w:hAnsi="Courier New" w:cs="Courier New"/>
+          <w:sz w:val="24"/>
+        </w:rPr>
+        <w:t>/</w:t>
+      </w:r>
+      <w:proofErr w:type="spellStart"/>
+      <w:r>
+        <w:rPr>
+          <w:rFonts w:ascii="Courier New" w:hAnsi="Courier New" w:cs="Courier New"/>
+          <w:sz w:val="24"/>
+        </w:rPr>
+        <w:t>mouseup</w:t>
+      </w:r>
+      <w:proofErr w:type="spellEnd"/>
     </w:p>
     <w:p>
       <w:pPr>
@@ -316,12 +368,21 @@
           <w:sz w:val="24"/>
         </w:rPr>
       </w:pPr>
-      <w:r>
-        <w:rPr>
-          <w:rFonts w:ascii="Courier New" w:hAnsi="Courier New" w:cs="Courier New"/>
-          <w:sz w:val="24"/>
-        </w:rPr>
-        <w:t xml:space="preserve">mousemove </w:t>
+      <w:proofErr w:type="spellStart"/>
+      <w:r>
+        <w:rPr>
+          <w:rFonts w:ascii="Courier New" w:hAnsi="Courier New" w:cs="Courier New"/>
+          <w:sz w:val="24"/>
+        </w:rPr>
+        <w:t>mousemove</w:t>
+      </w:r>
+      <w:proofErr w:type="spellEnd"/>
+      <w:r>
+        <w:rPr>
+          <w:rFonts w:ascii="Courier New" w:hAnsi="Courier New" w:cs="Courier New"/>
+          <w:sz w:val="24"/>
+        </w:rPr>
+        <w:t xml:space="preserve"> </w:t>
       </w:r>
     </w:p>
     <w:p>
@@ -404,13 +465,31 @@
           <w:sz w:val="24"/>
         </w:rPr>
       </w:pPr>
-      <w:r>
-        <w:rPr>
-          <w:rFonts w:ascii="Courier New" w:hAnsi="Courier New" w:cs="Courier New"/>
-          <w:sz w:val="24"/>
-        </w:rPr>
-        <w:t>keydown, keyup</w:t>
-      </w:r>
+      <w:proofErr w:type="spellStart"/>
+      <w:r>
+        <w:rPr>
+          <w:rFonts w:ascii="Courier New" w:hAnsi="Courier New" w:cs="Courier New"/>
+          <w:sz w:val="24"/>
+        </w:rPr>
+        <w:t>keydown</w:t>
+      </w:r>
+      <w:proofErr w:type="spellEnd"/>
+      <w:r>
+        <w:rPr>
+          <w:rFonts w:ascii="Courier New" w:hAnsi="Courier New" w:cs="Courier New"/>
+          <w:sz w:val="24"/>
+        </w:rPr>
+        <w:t xml:space="preserve">, </w:t>
+      </w:r>
+      <w:proofErr w:type="spellStart"/>
+      <w:r>
+        <w:rPr>
+          <w:rFonts w:ascii="Courier New" w:hAnsi="Courier New" w:cs="Courier New"/>
+          <w:sz w:val="24"/>
+        </w:rPr>
+        <w:t>keyup</w:t>
+      </w:r>
+      <w:proofErr w:type="spellEnd"/>
     </w:p>
     <w:p>
       <w:pPr>
@@ -435,6 +514,7 @@
           <w:sz w:val="24"/>
         </w:rPr>
       </w:pPr>
+      <w:proofErr w:type="spellStart"/>
       <w:r>
         <w:rPr>
           <w:rFonts w:ascii="Courier New" w:hAnsi="Courier New" w:cs="Courier New"/>
@@ -442,6 +522,7 @@
         </w:rPr>
         <w:t>trasitioned</w:t>
       </w:r>
+      <w:proofErr w:type="spellEnd"/>
     </w:p>
     <w:p>
       <w:pPr>
@@ -481,7 +562,29 @@
         <w:rPr>
           <w:sz w:val="24"/>
         </w:rPr>
-        <w:t>Two common ways that JS notifies the Web platform of DOM events are by using the addEventListener() function and by specific on-event handlers.</w:t>
+        <w:t xml:space="preserve">Two common ways that JS notifies the Web platform of DOM events are by using the </w:t>
+      </w:r>
+      <w:proofErr w:type="spellStart"/>
+      <w:proofErr w:type="gramStart"/>
+      <w:r>
+        <w:rPr>
+          <w:sz w:val="24"/>
+        </w:rPr>
+        <w:t>addEventListener</w:t>
+      </w:r>
+      <w:proofErr w:type="spellEnd"/>
+      <w:r>
+        <w:rPr>
+          <w:sz w:val="24"/>
+        </w:rPr>
+        <w:t>(</w:t>
+      </w:r>
+      <w:proofErr w:type="gramEnd"/>
+      <w:r>
+        <w:rPr>
+          <w:sz w:val="24"/>
+        </w:rPr>
+        <w:t>) function and by specific on-event handlers.</w:t>
       </w:r>
     </w:p>
     <w:p>
@@ -518,7 +621,21 @@
         <w:rPr>
           <w:sz w:val="24"/>
         </w:rPr>
-        <w:t>are a group of properties by DOM elements that tells specified elements on how to respond to the event (MDN webdocs). Some of the common on-event handlers are as follows:</w:t>
+        <w:t xml:space="preserve">are a group of properties by DOM elements that tells specified elements on how to respond to the event (MDN </w:t>
+      </w:r>
+      <w:proofErr w:type="spellStart"/>
+      <w:r>
+        <w:rPr>
+          <w:sz w:val="24"/>
+        </w:rPr>
+        <w:t>webdocs</w:t>
+      </w:r>
+      <w:proofErr w:type="spellEnd"/>
+      <w:r>
+        <w:rPr>
+          <w:sz w:val="24"/>
+        </w:rPr>
+        <w:t>). Some of the common on-event handlers are as follows:</w:t>
       </w:r>
     </w:p>
     <w:p>
@@ -556,6 +673,7 @@
           <w:sz w:val="24"/>
         </w:rPr>
       </w:pPr>
+      <w:proofErr w:type="spellStart"/>
       <w:r>
         <w:rPr>
           <w:rFonts w:ascii="Courier New" w:hAnsi="Courier New" w:cs="Courier New"/>
@@ -563,6 +681,7 @@
         </w:rPr>
         <w:t>onchange</w:t>
       </w:r>
+      <w:proofErr w:type="spellEnd"/>
     </w:p>
     <w:p>
       <w:pPr>
@@ -578,6 +697,7 @@
           <w:sz w:val="24"/>
         </w:rPr>
       </w:pPr>
+      <w:proofErr w:type="spellStart"/>
       <w:r>
         <w:rPr>
           <w:rFonts w:ascii="Courier New" w:hAnsi="Courier New" w:cs="Courier New"/>
@@ -585,6 +705,7 @@
         </w:rPr>
         <w:t>onclick</w:t>
       </w:r>
+      <w:proofErr w:type="spellEnd"/>
     </w:p>
     <w:p>
       <w:pPr>
@@ -600,6 +721,7 @@
           <w:sz w:val="24"/>
         </w:rPr>
       </w:pPr>
+      <w:proofErr w:type="spellStart"/>
       <w:r>
         <w:rPr>
           <w:rFonts w:ascii="Courier New" w:hAnsi="Courier New" w:cs="Courier New"/>
@@ -607,6 +729,7 @@
         </w:rPr>
         <w:t>onmouseover</w:t>
       </w:r>
+      <w:proofErr w:type="spellEnd"/>
     </w:p>
     <w:p>
       <w:pPr>
@@ -622,6 +745,7 @@
           <w:sz w:val="24"/>
         </w:rPr>
       </w:pPr>
+      <w:proofErr w:type="spellStart"/>
       <w:r>
         <w:rPr>
           <w:rFonts w:ascii="Courier New" w:hAnsi="Courier New" w:cs="Courier New"/>
@@ -629,6 +753,7 @@
         </w:rPr>
         <w:t>onmouseout</w:t>
       </w:r>
+      <w:proofErr w:type="spellEnd"/>
     </w:p>
     <w:p>
       <w:pPr>
@@ -644,6 +769,7 @@
           <w:sz w:val="24"/>
         </w:rPr>
       </w:pPr>
+      <w:proofErr w:type="spellStart"/>
       <w:r>
         <w:rPr>
           <w:rFonts w:ascii="Courier New" w:hAnsi="Courier New" w:cs="Courier New"/>
@@ -651,6 +777,7 @@
         </w:rPr>
         <w:t>onkeydown</w:t>
       </w:r>
+      <w:proofErr w:type="spellEnd"/>
     </w:p>
     <w:p>
       <w:pPr>
@@ -666,6 +793,7 @@
           <w:sz w:val="24"/>
         </w:rPr>
       </w:pPr>
+      <w:proofErr w:type="spellStart"/>
       <w:r>
         <w:rPr>
           <w:rFonts w:ascii="Courier New" w:hAnsi="Courier New" w:cs="Courier New"/>
@@ -673,6 +801,7 @@
         </w:rPr>
         <w:t>onload</w:t>
       </w:r>
+      <w:proofErr w:type="spellEnd"/>
     </w:p>
     <w:p>
       <w:pPr>
@@ -714,12 +843,30 @@
         </w:rPr>
         <w:t xml:space="preserve">The </w:t>
       </w:r>
-      <w:r>
-        <w:rPr>
-          <w:rFonts w:ascii="Courier New" w:hAnsi="Courier New" w:cs="Courier New"/>
-          <w:sz w:val="24"/>
-        </w:rPr>
-        <w:t>addEventListener()</w:t>
+      <w:proofErr w:type="spellStart"/>
+      <w:proofErr w:type="gramStart"/>
+      <w:r>
+        <w:rPr>
+          <w:rFonts w:ascii="Courier New" w:hAnsi="Courier New" w:cs="Courier New"/>
+          <w:sz w:val="24"/>
+        </w:rPr>
+        <w:t>addEventListener</w:t>
+      </w:r>
+      <w:proofErr w:type="spellEnd"/>
+      <w:r>
+        <w:rPr>
+          <w:rFonts w:ascii="Courier New" w:hAnsi="Courier New" w:cs="Courier New"/>
+          <w:sz w:val="24"/>
+        </w:rPr>
+        <w:t>(</w:t>
+      </w:r>
+      <w:proofErr w:type="gramEnd"/>
+      <w:r>
+        <w:rPr>
+          <w:rFonts w:ascii="Courier New" w:hAnsi="Courier New" w:cs="Courier New"/>
+          <w:sz w:val="24"/>
+        </w:rPr>
+        <w:t>)</w:t>
       </w:r>
       <w:r>
         <w:rPr>
@@ -749,7 +896,21 @@
         <w:rPr>
           <w:sz w:val="24"/>
         </w:rPr>
-        <w:t>syntax is as follows (MDN webdocs):</w:t>
+        <w:t xml:space="preserve">syntax is as follows (MDN </w:t>
+      </w:r>
+      <w:proofErr w:type="spellStart"/>
+      <w:r>
+        <w:rPr>
+          <w:sz w:val="24"/>
+        </w:rPr>
+        <w:t>webdocs</w:t>
+      </w:r>
+      <w:proofErr w:type="spellEnd"/>
+      <w:r>
+        <w:rPr>
+          <w:sz w:val="24"/>
+        </w:rPr>
+        <w:t>):</w:t>
       </w:r>
     </w:p>
     <w:p>
@@ -765,12 +926,21 @@
           <w:sz w:val="24"/>
         </w:rPr>
       </w:pPr>
-      <w:r>
-        <w:rPr>
-          <w:rFonts w:ascii="Courier New" w:hAnsi="Courier New" w:cs="Courier New"/>
-          <w:sz w:val="24"/>
-        </w:rPr>
-        <w:t>target.addEventListeners(</w:t>
+      <w:proofErr w:type="spellStart"/>
+      <w:r>
+        <w:rPr>
+          <w:rFonts w:ascii="Courier New" w:hAnsi="Courier New" w:cs="Courier New"/>
+          <w:sz w:val="24"/>
+        </w:rPr>
+        <w:t>target.addEventListeners</w:t>
+      </w:r>
+      <w:proofErr w:type="spellEnd"/>
+      <w:r>
+        <w:rPr>
+          <w:rFonts w:ascii="Courier New" w:hAnsi="Courier New" w:cs="Courier New"/>
+          <w:sz w:val="24"/>
+        </w:rPr>
+        <w:t>(</w:t>
       </w:r>
       <w:r>
         <w:rPr>
@@ -853,6 +1023,7 @@
           <w:sz w:val="24"/>
         </w:rPr>
       </w:pPr>
+      <w:proofErr w:type="gramStart"/>
       <w:r>
         <w:rPr>
           <w:rFonts w:ascii="Courier New" w:hAnsi="Courier New" w:cs="Courier New"/>
@@ -860,11 +1031,26 @@
         </w:rPr>
         <w:t>listener</w:t>
       </w:r>
-      <w:r>
-        <w:rPr>
-          <w:sz w:val="24"/>
-        </w:rPr>
-        <w:t xml:space="preserve"> – a JavaScript function or an object implementing the EventListener interface which receives the signal when the specified event occurs.</w:t>
+      <w:proofErr w:type="gramEnd"/>
+      <w:r>
+        <w:rPr>
+          <w:sz w:val="24"/>
+        </w:rPr>
+        <w:t xml:space="preserve"> – a JavaScript function or an object implementing the </w:t>
+      </w:r>
+      <w:proofErr w:type="spellStart"/>
+      <w:r>
+        <w:rPr>
+          <w:sz w:val="24"/>
+        </w:rPr>
+        <w:t>EventListener</w:t>
+      </w:r>
+      <w:proofErr w:type="spellEnd"/>
+      <w:r>
+        <w:rPr>
+          <w:sz w:val="24"/>
+        </w:rPr>
+        <w:t xml:space="preserve"> interface which receives the signal when the specified event occurs.</w:t>
       </w:r>
     </w:p>
     <w:p>
@@ -896,8 +1082,16 @@
         <w:rPr>
           <w:sz w:val="24"/>
         </w:rPr>
-        <w:t xml:space="preserve"> boolean</w:t>
-      </w:r>
+        <w:t xml:space="preserve"> </w:t>
+      </w:r>
+      <w:proofErr w:type="spellStart"/>
+      <w:r>
+        <w:rPr>
+          <w:sz w:val="24"/>
+        </w:rPr>
+        <w:t>boolean</w:t>
+      </w:r>
+      <w:proofErr w:type="spellEnd"/>
       <w:r>
         <w:rPr>
           <w:sz w:val="24"/>
@@ -916,8 +1110,6 @@
         </w:rPr>
         <w:t>the propagation order to be either capturing or bubbling in which case by default it is for bubbling (false or empty).</w:t>
       </w:r>
-      <w:bookmarkStart w:id="0" w:name="_GoBack"/>
-      <w:bookmarkEnd w:id="0"/>
     </w:p>
     <w:p>
       <w:pPr>
@@ -996,12 +1188,30 @@
         </w:rPr>
         <w:t xml:space="preserve">– the capture phase is where propagation occurs from the window down to the event target element. This is implemented when the third parameter of the </w:t>
       </w:r>
-      <w:r>
-        <w:rPr>
-          <w:rFonts w:ascii="Courier New" w:hAnsi="Courier New" w:cs="Courier New"/>
-          <w:sz w:val="24"/>
-        </w:rPr>
-        <w:t>addEventListener()</w:t>
+      <w:proofErr w:type="spellStart"/>
+      <w:proofErr w:type="gramStart"/>
+      <w:r>
+        <w:rPr>
+          <w:rFonts w:ascii="Courier New" w:hAnsi="Courier New" w:cs="Courier New"/>
+          <w:sz w:val="24"/>
+        </w:rPr>
+        <w:t>addEventListener</w:t>
+      </w:r>
+      <w:proofErr w:type="spellEnd"/>
+      <w:r>
+        <w:rPr>
+          <w:rFonts w:ascii="Courier New" w:hAnsi="Courier New" w:cs="Courier New"/>
+          <w:sz w:val="24"/>
+        </w:rPr>
+        <w:t>(</w:t>
+      </w:r>
+      <w:proofErr w:type="gramEnd"/>
+      <w:r>
+        <w:rPr>
+          <w:rFonts w:ascii="Courier New" w:hAnsi="Courier New" w:cs="Courier New"/>
+          <w:sz w:val="24"/>
+        </w:rPr>
+        <w:t>)</w:t>
       </w:r>
       <w:r>
         <w:rPr>
@@ -1048,7 +1258,21 @@
         <w:rPr>
           <w:sz w:val="24"/>
         </w:rPr>
-        <w:t>– the at target phase is where propagation is already at the event target element and all registered listeners will be invoked.</w:t>
+        <w:t xml:space="preserve">– </w:t>
+      </w:r>
+      <w:proofErr w:type="gramStart"/>
+      <w:r>
+        <w:rPr>
+          <w:sz w:val="24"/>
+        </w:rPr>
+        <w:t>the at</w:t>
+      </w:r>
+      <w:proofErr w:type="gramEnd"/>
+      <w:r>
+        <w:rPr>
+          <w:sz w:val="24"/>
+        </w:rPr>
+        <w:t xml:space="preserve"> target phase is where propagation is already at the event target element and all registered listeners will be invoked.</w:t>
       </w:r>
     </w:p>
     <w:p>
@@ -1078,12 +1302,30 @@
         </w:rPr>
         <w:t xml:space="preserve">the bubbling phase is where the propagation occurs from the event target element to the window. This is implemented when the third parameter of the </w:t>
       </w:r>
-      <w:r>
-        <w:rPr>
-          <w:rFonts w:ascii="Courier New" w:hAnsi="Courier New" w:cs="Courier New"/>
-          <w:sz w:val="24"/>
-        </w:rPr>
-        <w:t xml:space="preserve">addEventListener() </w:t>
+      <w:proofErr w:type="spellStart"/>
+      <w:proofErr w:type="gramStart"/>
+      <w:r>
+        <w:rPr>
+          <w:rFonts w:ascii="Courier New" w:hAnsi="Courier New" w:cs="Courier New"/>
+          <w:sz w:val="24"/>
+        </w:rPr>
+        <w:t>addEventListener</w:t>
+      </w:r>
+      <w:proofErr w:type="spellEnd"/>
+      <w:r>
+        <w:rPr>
+          <w:rFonts w:ascii="Courier New" w:hAnsi="Courier New" w:cs="Courier New"/>
+          <w:sz w:val="24"/>
+        </w:rPr>
+        <w:t>(</w:t>
+      </w:r>
+      <w:proofErr w:type="gramEnd"/>
+      <w:r>
+        <w:rPr>
+          <w:rFonts w:ascii="Courier New" w:hAnsi="Courier New" w:cs="Courier New"/>
+          <w:sz w:val="24"/>
+        </w:rPr>
+        <w:t xml:space="preserve">) </w:t>
       </w:r>
       <w:r>
         <w:rPr>
@@ -1193,7 +1435,55 @@
           <w:rFonts w:ascii="Courier New" w:hAnsi="Courier New" w:cs="Courier New"/>
           <w:sz w:val="24"/>
         </w:rPr>
-        <w:t>&lt;button onclick="this.innerHTML = Date()"&gt;</w:t>
+        <w:t xml:space="preserve">&lt;button </w:t>
+      </w:r>
+      <w:proofErr w:type="spellStart"/>
+      <w:r>
+        <w:rPr>
+          <w:rFonts w:ascii="Courier New" w:hAnsi="Courier New" w:cs="Courier New"/>
+          <w:sz w:val="24"/>
+        </w:rPr>
+        <w:t>onclick</w:t>
+      </w:r>
+      <w:proofErr w:type="spellEnd"/>
+      <w:r>
+        <w:rPr>
+          <w:rFonts w:ascii="Courier New" w:hAnsi="Courier New" w:cs="Courier New"/>
+          <w:sz w:val="24"/>
+        </w:rPr>
+        <w:t>="</w:t>
+      </w:r>
+      <w:proofErr w:type="spellStart"/>
+      <w:r>
+        <w:rPr>
+          <w:rFonts w:ascii="Courier New" w:hAnsi="Courier New" w:cs="Courier New"/>
+          <w:sz w:val="24"/>
+        </w:rPr>
+        <w:t>this.innerHTML</w:t>
+      </w:r>
+      <w:proofErr w:type="spellEnd"/>
+      <w:r>
+        <w:rPr>
+          <w:rFonts w:ascii="Courier New" w:hAnsi="Courier New" w:cs="Courier New"/>
+          <w:sz w:val="24"/>
+        </w:rPr>
+        <w:t xml:space="preserve"> = </w:t>
+      </w:r>
+      <w:proofErr w:type="gramStart"/>
+      <w:r>
+        <w:rPr>
+          <w:rFonts w:ascii="Courier New" w:hAnsi="Courier New" w:cs="Courier New"/>
+          <w:sz w:val="24"/>
+        </w:rPr>
+        <w:t>Date(</w:t>
+      </w:r>
+      <w:proofErr w:type="gramEnd"/>
+      <w:r>
+        <w:rPr>
+          <w:rFonts w:ascii="Courier New" w:hAnsi="Courier New" w:cs="Courier New"/>
+          <w:sz w:val="24"/>
+        </w:rPr>
+        <w:t>)"&gt;</w:t>
       </w:r>
       <w:r>
         <w:rPr>
@@ -1327,12 +1617,53 @@
         </w:rPr>
         <w:t xml:space="preserve">e.g. </w:t>
       </w:r>
-      <w:r>
-        <w:rPr>
-          <w:rFonts w:ascii="Courier New" w:hAnsi="Courier New" w:cs="Courier New"/>
-          <w:sz w:val="24"/>
-        </w:rPr>
-        <w:t>button.onclick = function(){yourCode};</w:t>
+      <w:proofErr w:type="spellStart"/>
+      <w:r>
+        <w:rPr>
+          <w:rFonts w:ascii="Courier New" w:hAnsi="Courier New" w:cs="Courier New"/>
+          <w:sz w:val="24"/>
+        </w:rPr>
+        <w:t>button.onclick</w:t>
+      </w:r>
+      <w:proofErr w:type="spellEnd"/>
+      <w:r>
+        <w:rPr>
+          <w:rFonts w:ascii="Courier New" w:hAnsi="Courier New" w:cs="Courier New"/>
+          <w:sz w:val="24"/>
+        </w:rPr>
+        <w:t xml:space="preserve"> = </w:t>
+      </w:r>
+      <w:proofErr w:type="gramStart"/>
+      <w:r>
+        <w:rPr>
+          <w:rFonts w:ascii="Courier New" w:hAnsi="Courier New" w:cs="Courier New"/>
+          <w:sz w:val="24"/>
+        </w:rPr>
+        <w:t>function(</w:t>
+      </w:r>
+      <w:proofErr w:type="gramEnd"/>
+      <w:r>
+        <w:rPr>
+          <w:rFonts w:ascii="Courier New" w:hAnsi="Courier New" w:cs="Courier New"/>
+          <w:sz w:val="24"/>
+        </w:rPr>
+        <w:t>){</w:t>
+      </w:r>
+      <w:proofErr w:type="spellStart"/>
+      <w:r>
+        <w:rPr>
+          <w:rFonts w:ascii="Courier New" w:hAnsi="Courier New" w:cs="Courier New"/>
+          <w:sz w:val="24"/>
+        </w:rPr>
+        <w:t>yourCode</w:t>
+      </w:r>
+      <w:proofErr w:type="spellEnd"/>
+      <w:r>
+        <w:rPr>
+          <w:rFonts w:ascii="Courier New" w:hAnsi="Courier New" w:cs="Courier New"/>
+          <w:sz w:val="24"/>
+        </w:rPr>
+        <w:t>};</w:t>
       </w:r>
     </w:p>
     <w:p>
@@ -1397,12 +1728,21 @@
         </w:rPr>
         <w:t xml:space="preserve">Bubbling: </w:t>
       </w:r>
-      <w:r>
-        <w:rPr>
-          <w:rFonts w:ascii="Courier New" w:hAnsi="Courier New" w:cs="Courier New"/>
-          <w:sz w:val="24"/>
-        </w:rPr>
-        <w:t>addEventListener(‘click’, handler)</w:t>
+      <w:proofErr w:type="spellStart"/>
+      <w:r>
+        <w:rPr>
+          <w:rFonts w:ascii="Courier New" w:hAnsi="Courier New" w:cs="Courier New"/>
+          <w:sz w:val="24"/>
+        </w:rPr>
+        <w:t>addEventListener</w:t>
+      </w:r>
+      <w:proofErr w:type="spellEnd"/>
+      <w:r>
+        <w:rPr>
+          <w:rFonts w:ascii="Courier New" w:hAnsi="Courier New" w:cs="Courier New"/>
+          <w:sz w:val="24"/>
+        </w:rPr>
+        <w:t>(‘click’, handler)</w:t>
       </w:r>
     </w:p>
     <w:p>
@@ -1425,12 +1765,21 @@
         </w:rPr>
         <w:t xml:space="preserve">Capturing: </w:t>
       </w:r>
-      <w:r>
-        <w:rPr>
-          <w:rFonts w:ascii="Courier New" w:hAnsi="Courier New" w:cs="Courier New"/>
-          <w:sz w:val="24"/>
-        </w:rPr>
-        <w:t>addEventListener(‘click’, handler, true)</w:t>
+      <w:proofErr w:type="spellStart"/>
+      <w:r>
+        <w:rPr>
+          <w:rFonts w:ascii="Courier New" w:hAnsi="Courier New" w:cs="Courier New"/>
+          <w:sz w:val="24"/>
+        </w:rPr>
+        <w:t>addEventListener</w:t>
+      </w:r>
+      <w:proofErr w:type="spellEnd"/>
+      <w:r>
+        <w:rPr>
+          <w:rFonts w:ascii="Courier New" w:hAnsi="Courier New" w:cs="Courier New"/>
+          <w:sz w:val="24"/>
+        </w:rPr>
+        <w:t>(‘click’, handler, true)</w:t>
       </w:r>
     </w:p>
     <w:p>
@@ -1474,12 +1823,21 @@
         </w:rPr>
         <w:t xml:space="preserve">To remove an event listener, use the </w:t>
       </w:r>
-      <w:r>
-        <w:rPr>
-          <w:rFonts w:ascii="Courier New" w:hAnsi="Courier New" w:cs="Courier New"/>
-          <w:sz w:val="24"/>
-        </w:rPr>
-        <w:t>removeEventListener()</w:t>
+      <w:proofErr w:type="spellStart"/>
+      <w:r>
+        <w:rPr>
+          <w:rFonts w:ascii="Courier New" w:hAnsi="Courier New" w:cs="Courier New"/>
+          <w:sz w:val="24"/>
+        </w:rPr>
+        <w:t>removeEventListener</w:t>
+      </w:r>
+      <w:proofErr w:type="spellEnd"/>
+      <w:r>
+        <w:rPr>
+          <w:rFonts w:ascii="Courier New" w:hAnsi="Courier New" w:cs="Courier New"/>
+          <w:sz w:val="24"/>
+        </w:rPr>
+        <w:t>()</w:t>
       </w:r>
       <w:r>
         <w:rPr>
@@ -1487,12 +1845,21 @@
         </w:rPr>
         <w:t xml:space="preserve"> function (has the same parameter as the </w:t>
       </w:r>
-      <w:r>
-        <w:rPr>
-          <w:rFonts w:ascii="Courier New" w:hAnsi="Courier New" w:cs="Courier New"/>
-          <w:sz w:val="24"/>
-        </w:rPr>
-        <w:t>addEventListener()</w:t>
+      <w:proofErr w:type="spellStart"/>
+      <w:r>
+        <w:rPr>
+          <w:rFonts w:ascii="Courier New" w:hAnsi="Courier New" w:cs="Courier New"/>
+          <w:sz w:val="24"/>
+        </w:rPr>
+        <w:t>addEventListener</w:t>
+      </w:r>
+      <w:proofErr w:type="spellEnd"/>
+      <w:r>
+        <w:rPr>
+          <w:rFonts w:ascii="Courier New" w:hAnsi="Courier New" w:cs="Courier New"/>
+          <w:sz w:val="24"/>
+        </w:rPr>
+        <w:t>()</w:t>
       </w:r>
       <w:r>
         <w:rPr>
@@ -1521,12 +1888,21 @@
         </w:rPr>
         <w:t xml:space="preserve">Use the </w:t>
       </w:r>
-      <w:r>
-        <w:rPr>
-          <w:rFonts w:ascii="Courier New" w:hAnsi="Courier New" w:cs="Courier New"/>
-          <w:sz w:val="24"/>
-        </w:rPr>
-        <w:t>dispatchEvent()</w:t>
+      <w:proofErr w:type="spellStart"/>
+      <w:r>
+        <w:rPr>
+          <w:rFonts w:ascii="Courier New" w:hAnsi="Courier New" w:cs="Courier New"/>
+          <w:sz w:val="24"/>
+        </w:rPr>
+        <w:t>dispatchEvent</w:t>
+      </w:r>
+      <w:proofErr w:type="spellEnd"/>
+      <w:r>
+        <w:rPr>
+          <w:rFonts w:ascii="Courier New" w:hAnsi="Courier New" w:cs="Courier New"/>
+          <w:sz w:val="24"/>
+        </w:rPr>
+        <w:t>()</w:t>
       </w:r>
       <w:r>
         <w:rPr>
@@ -1554,14 +1930,46 @@
         <w:rPr>
           <w:sz w:val="24"/>
         </w:rPr>
-        <w:t xml:space="preserve">You cannot remove anonymous functions specified as paramaters in the </w:t>
-      </w:r>
-      <w:r>
-        <w:rPr>
-          <w:rFonts w:ascii="Courier New" w:hAnsi="Courier New" w:cs="Courier New"/>
-          <w:sz w:val="24"/>
-        </w:rPr>
-        <w:t>addEventListener()</w:t>
+        <w:t xml:space="preserve">You cannot remove anonymous functions specified as </w:t>
+      </w:r>
+      <w:proofErr w:type="spellStart"/>
+      <w:r>
+        <w:rPr>
+          <w:sz w:val="24"/>
+        </w:rPr>
+        <w:t>paramaters</w:t>
+      </w:r>
+      <w:proofErr w:type="spellEnd"/>
+      <w:r>
+        <w:rPr>
+          <w:sz w:val="24"/>
+        </w:rPr>
+        <w:t xml:space="preserve"> in the </w:t>
+      </w:r>
+      <w:proofErr w:type="spellStart"/>
+      <w:proofErr w:type="gramStart"/>
+      <w:r>
+        <w:rPr>
+          <w:rFonts w:ascii="Courier New" w:hAnsi="Courier New" w:cs="Courier New"/>
+          <w:sz w:val="24"/>
+        </w:rPr>
+        <w:t>addEventListener</w:t>
+      </w:r>
+      <w:proofErr w:type="spellEnd"/>
+      <w:r>
+        <w:rPr>
+          <w:rFonts w:ascii="Courier New" w:hAnsi="Courier New" w:cs="Courier New"/>
+          <w:sz w:val="24"/>
+        </w:rPr>
+        <w:t>(</w:t>
+      </w:r>
+      <w:proofErr w:type="gramEnd"/>
+      <w:r>
+        <w:rPr>
+          <w:rFonts w:ascii="Courier New" w:hAnsi="Courier New" w:cs="Courier New"/>
+          <w:sz w:val="24"/>
+        </w:rPr>
+        <w:t>)</w:t>
       </w:r>
       <w:r>
         <w:rPr>
@@ -1585,12 +1993,30 @@
         </w:rPr>
         <w:t xml:space="preserve">e.g. </w:t>
       </w:r>
-      <w:r>
-        <w:rPr>
-          <w:rFonts w:ascii="Courier New" w:hAnsi="Courier New" w:cs="Courier New"/>
-          <w:sz w:val="24"/>
-        </w:rPr>
-        <w:t>button.addEventListener(‘click’, handler);</w:t>
+      <w:proofErr w:type="spellStart"/>
+      <w:proofErr w:type="gramStart"/>
+      <w:r>
+        <w:rPr>
+          <w:rFonts w:ascii="Courier New" w:hAnsi="Courier New" w:cs="Courier New"/>
+          <w:sz w:val="24"/>
+        </w:rPr>
+        <w:t>button.addEventListener</w:t>
+      </w:r>
+      <w:proofErr w:type="spellEnd"/>
+      <w:r>
+        <w:rPr>
+          <w:rFonts w:ascii="Courier New" w:hAnsi="Courier New" w:cs="Courier New"/>
+          <w:sz w:val="24"/>
+        </w:rPr>
+        <w:t>(</w:t>
+      </w:r>
+      <w:proofErr w:type="gramEnd"/>
+      <w:r>
+        <w:rPr>
+          <w:rFonts w:ascii="Courier New" w:hAnsi="Courier New" w:cs="Courier New"/>
+          <w:sz w:val="24"/>
+        </w:rPr>
+        <w:t>‘click’, handler);</w:t>
       </w:r>
     </w:p>
     <w:p>
@@ -1728,12 +2154,21 @@
         </w:rPr>
         <w:t xml:space="preserve">has only the </w:t>
       </w:r>
-      <w:r>
-        <w:rPr>
-          <w:rFonts w:ascii="Courier New" w:hAnsi="Courier New" w:cs="Courier New"/>
-          <w:sz w:val="24"/>
-        </w:rPr>
-        <w:t>attachEvent()</w:t>
+      <w:proofErr w:type="spellStart"/>
+      <w:r>
+        <w:rPr>
+          <w:rFonts w:ascii="Courier New" w:hAnsi="Courier New" w:cs="Courier New"/>
+          <w:sz w:val="24"/>
+        </w:rPr>
+        <w:t>attachEvent</w:t>
+      </w:r>
+      <w:proofErr w:type="spellEnd"/>
+      <w:r>
+        <w:rPr>
+          <w:rFonts w:ascii="Courier New" w:hAnsi="Courier New" w:cs="Courier New"/>
+          <w:sz w:val="24"/>
+        </w:rPr>
+        <w:t>()</w:t>
       </w:r>
       <w:r>
         <w:rPr>
@@ -1779,18 +2214,35 @@
           <w:sz w:val="24"/>
         </w:rPr>
       </w:pPr>
-      <w:r>
-        <w:rPr>
-          <w:sz w:val="24"/>
-        </w:rPr>
-        <w:t xml:space="preserve">use the </w:t>
-      </w:r>
-      <w:r>
-        <w:rPr>
-          <w:rFonts w:ascii="Courier New" w:hAnsi="Courier New" w:cs="Courier New"/>
-          <w:sz w:val="24"/>
-        </w:rPr>
-        <w:t>detachEvent()</w:t>
+      <w:proofErr w:type="gramStart"/>
+      <w:r>
+        <w:rPr>
+          <w:sz w:val="24"/>
+        </w:rPr>
+        <w:t>use</w:t>
+      </w:r>
+      <w:proofErr w:type="gramEnd"/>
+      <w:r>
+        <w:rPr>
+          <w:sz w:val="24"/>
+        </w:rPr>
+        <w:t xml:space="preserve"> the </w:t>
+      </w:r>
+      <w:proofErr w:type="spellStart"/>
+      <w:r>
+        <w:rPr>
+          <w:rFonts w:ascii="Courier New" w:hAnsi="Courier New" w:cs="Courier New"/>
+          <w:sz w:val="24"/>
+        </w:rPr>
+        <w:t>detachEvent</w:t>
+      </w:r>
+      <w:proofErr w:type="spellEnd"/>
+      <w:r>
+        <w:rPr>
+          <w:rFonts w:ascii="Courier New" w:hAnsi="Courier New" w:cs="Courier New"/>
+          <w:sz w:val="24"/>
+        </w:rPr>
+        <w:t>()</w:t>
       </w:r>
       <w:r>
         <w:rPr>
@@ -1798,12 +2250,21 @@
         </w:rPr>
         <w:t xml:space="preserve"> function to remove an event listener and </w:t>
       </w:r>
-      <w:r>
-        <w:rPr>
-          <w:rFonts w:ascii="Courier New" w:hAnsi="Courier New" w:cs="Courier New"/>
-          <w:sz w:val="24"/>
-        </w:rPr>
-        <w:t>fireEvent()</w:t>
+      <w:proofErr w:type="spellStart"/>
+      <w:r>
+        <w:rPr>
+          <w:rFonts w:ascii="Courier New" w:hAnsi="Courier New" w:cs="Courier New"/>
+          <w:sz w:val="24"/>
+        </w:rPr>
+        <w:t>fireEvent</w:t>
+      </w:r>
+      <w:proofErr w:type="spellEnd"/>
+      <w:r>
+        <w:rPr>
+          <w:rFonts w:ascii="Courier New" w:hAnsi="Courier New" w:cs="Courier New"/>
+          <w:sz w:val="24"/>
+        </w:rPr>
+        <w:t>()</w:t>
       </w:r>
       <w:r>
         <w:rPr>
@@ -1825,13 +2286,48 @@
         <w:rPr>
           <w:sz w:val="24"/>
         </w:rPr>
-        <w:t>e.g.</w:t>
-      </w:r>
-      <w:r>
-        <w:rPr>
-          <w:sz w:val="24"/>
-        </w:rPr>
-        <w:t xml:space="preserve"> (help)</w:t>
+        <w:t xml:space="preserve">e.g. </w:t>
+      </w:r>
+      <w:proofErr w:type="spellStart"/>
+      <w:proofErr w:type="gramStart"/>
+      <w:r>
+        <w:rPr>
+          <w:rFonts w:ascii="Courier New" w:hAnsi="Courier New" w:cs="Courier New"/>
+          <w:sz w:val="24"/>
+        </w:rPr>
+        <w:t>button.attachEvent</w:t>
+      </w:r>
+      <w:proofErr w:type="spellEnd"/>
+      <w:r>
+        <w:rPr>
+          <w:rFonts w:ascii="Courier New" w:hAnsi="Courier New" w:cs="Courier New"/>
+          <w:sz w:val="24"/>
+        </w:rPr>
+        <w:t>(</w:t>
+      </w:r>
+      <w:proofErr w:type="gramEnd"/>
+      <w:r>
+        <w:rPr>
+          <w:rFonts w:ascii="Courier New" w:hAnsi="Courier New" w:cs="Courier New"/>
+          <w:sz w:val="24"/>
+        </w:rPr>
+        <w:t>‘</w:t>
+      </w:r>
+      <w:proofErr w:type="spellStart"/>
+      <w:r>
+        <w:rPr>
+          <w:rFonts w:ascii="Courier New" w:hAnsi="Courier New" w:cs="Courier New"/>
+          <w:sz w:val="24"/>
+        </w:rPr>
+        <w:t>onclick</w:t>
+      </w:r>
+      <w:proofErr w:type="spellEnd"/>
+      <w:r>
+        <w:rPr>
+          <w:rFonts w:ascii="Courier New" w:hAnsi="Courier New" w:cs="Courier New"/>
+          <w:sz w:val="24"/>
+        </w:rPr>
+        <w:t>’, this)</w:t>
       </w:r>
     </w:p>
     <w:p>
@@ -1871,14 +2367,221 @@
         <w:spacing w:after="0"/>
         <w:jc w:val="both"/>
         <w:rPr>
-          <w:sz w:val="24"/>
-        </w:rPr>
-      </w:pPr>
-      <w:r>
-        <w:rPr>
-          <w:sz w:val="24"/>
-        </w:rPr>
-        <w:t>e.g. (help)</w:t>
+          <w:rFonts w:ascii="Courier New" w:hAnsi="Courier New" w:cs="Courier New"/>
+          <w:sz w:val="24"/>
+        </w:rPr>
+      </w:pPr>
+      <w:proofErr w:type="gramStart"/>
+      <w:r>
+        <w:rPr>
+          <w:sz w:val="24"/>
+        </w:rPr>
+        <w:t>e.g</w:t>
+      </w:r>
+      <w:proofErr w:type="gramEnd"/>
+      <w:r>
+        <w:rPr>
+          <w:sz w:val="24"/>
+        </w:rPr>
+        <w:t xml:space="preserve">. </w:t>
+      </w:r>
+      <w:r>
+        <w:rPr>
+          <w:rFonts w:ascii="Courier New" w:hAnsi="Courier New" w:cs="Courier New"/>
+          <w:sz w:val="24"/>
+        </w:rPr>
+        <w:t>if (</w:t>
+      </w:r>
+      <w:proofErr w:type="spellStart"/>
+      <w:r>
+        <w:rPr>
+          <w:rFonts w:ascii="Courier New" w:hAnsi="Courier New" w:cs="Courier New"/>
+          <w:sz w:val="24"/>
+        </w:rPr>
+        <w:t>typeof</w:t>
+      </w:r>
+      <w:proofErr w:type="spellEnd"/>
+      <w:r>
+        <w:rPr>
+          <w:rFonts w:ascii="Courier New" w:hAnsi="Courier New" w:cs="Courier New"/>
+          <w:sz w:val="24"/>
+        </w:rPr>
+        <w:t xml:space="preserve"> </w:t>
+      </w:r>
+      <w:proofErr w:type="spellStart"/>
+      <w:r>
+        <w:rPr>
+          <w:rFonts w:ascii="Courier New" w:hAnsi="Courier New" w:cs="Courier New"/>
+          <w:sz w:val="24"/>
+        </w:rPr>
+        <w:t>addEventListener</w:t>
+      </w:r>
+      <w:proofErr w:type="spellEnd"/>
+      <w:r>
+        <w:rPr>
+          <w:rFonts w:ascii="Courier New" w:hAnsi="Courier New" w:cs="Courier New"/>
+          <w:sz w:val="24"/>
+        </w:rPr>
+        <w:t xml:space="preserve"> !== ‘undefined’){</w:t>
+      </w:r>
+    </w:p>
+    <w:p>
+      <w:pPr>
+        <w:pStyle w:val="ListParagraph"/>
+        <w:spacing w:after="0"/>
+        <w:jc w:val="both"/>
+        <w:rPr>
+          <w:rFonts w:ascii="Courier New" w:hAnsi="Courier New" w:cs="Courier New"/>
+          <w:sz w:val="24"/>
+        </w:rPr>
+      </w:pPr>
+      <w:r>
+        <w:rPr>
+          <w:rFonts w:ascii="Courier New" w:hAnsi="Courier New" w:cs="Courier New"/>
+          <w:sz w:val="24"/>
+        </w:rPr>
+        <w:tab/>
+      </w:r>
+      <w:proofErr w:type="spellStart"/>
+      <w:proofErr w:type="gramStart"/>
+      <w:r>
+        <w:rPr>
+          <w:rFonts w:ascii="Courier New" w:hAnsi="Courier New" w:cs="Courier New"/>
+          <w:sz w:val="24"/>
+        </w:rPr>
+        <w:t>button.addEventListener</w:t>
+      </w:r>
+      <w:proofErr w:type="spellEnd"/>
+      <w:r>
+        <w:rPr>
+          <w:rFonts w:ascii="Courier New" w:hAnsi="Courier New" w:cs="Courier New"/>
+          <w:sz w:val="24"/>
+        </w:rPr>
+        <w:t>(</w:t>
+      </w:r>
+      <w:proofErr w:type="gramEnd"/>
+      <w:r>
+        <w:rPr>
+          <w:rFonts w:ascii="Courier New" w:hAnsi="Courier New" w:cs="Courier New"/>
+          <w:sz w:val="24"/>
+        </w:rPr>
+        <w:t>‘click’, handler);</w:t>
+      </w:r>
+    </w:p>
+    <w:p>
+      <w:pPr>
+        <w:pStyle w:val="ListParagraph"/>
+        <w:spacing w:after="0"/>
+        <w:jc w:val="both"/>
+        <w:rPr>
+          <w:rFonts w:ascii="Courier New" w:hAnsi="Courier New" w:cs="Courier New"/>
+          <w:sz w:val="24"/>
+        </w:rPr>
+      </w:pPr>
+      <w:r>
+        <w:rPr>
+          <w:rFonts w:ascii="Courier New" w:hAnsi="Courier New" w:cs="Courier New"/>
+          <w:sz w:val="24"/>
+        </w:rPr>
+        <w:t xml:space="preserve">       } else {</w:t>
+      </w:r>
+    </w:p>
+    <w:p>
+      <w:pPr>
+        <w:pStyle w:val="ListParagraph"/>
+        <w:spacing w:after="0"/>
+        <w:jc w:val="both"/>
+        <w:rPr>
+          <w:rFonts w:ascii="Courier New" w:hAnsi="Courier New" w:cs="Courier New"/>
+          <w:sz w:val="24"/>
+        </w:rPr>
+      </w:pPr>
+      <w:r>
+        <w:rPr>
+          <w:rFonts w:ascii="Courier New" w:hAnsi="Courier New" w:cs="Courier New"/>
+          <w:sz w:val="24"/>
+        </w:rPr>
+        <w:t xml:space="preserve"> </w:t>
+      </w:r>
+      <w:r>
+        <w:rPr>
+          <w:rFonts w:ascii="Courier New" w:hAnsi="Courier New" w:cs="Courier New"/>
+          <w:sz w:val="24"/>
+        </w:rPr>
+        <w:tab/>
+      </w:r>
+      <w:proofErr w:type="spellStart"/>
+      <w:r>
+        <w:rPr>
+          <w:rFonts w:ascii="Courier New" w:hAnsi="Courier New" w:cs="Courier New"/>
+          <w:sz w:val="24"/>
+        </w:rPr>
+        <w:t>button.onclick</w:t>
+      </w:r>
+      <w:proofErr w:type="spellEnd"/>
+      <w:r>
+        <w:rPr>
+          <w:rFonts w:ascii="Courier New" w:hAnsi="Courier New" w:cs="Courier New"/>
+          <w:sz w:val="24"/>
+        </w:rPr>
+        <w:t xml:space="preserve"> = </w:t>
+      </w:r>
+      <w:proofErr w:type="gramStart"/>
+      <w:r>
+        <w:rPr>
+          <w:rFonts w:ascii="Courier New" w:hAnsi="Courier New" w:cs="Courier New"/>
+          <w:sz w:val="24"/>
+        </w:rPr>
+        <w:t>function(</w:t>
+      </w:r>
+      <w:proofErr w:type="gramEnd"/>
+      <w:r>
+        <w:rPr>
+          <w:rFonts w:ascii="Courier New" w:hAnsi="Courier New" w:cs="Courier New"/>
+          <w:sz w:val="24"/>
+        </w:rPr>
+        <w:t>){</w:t>
+      </w:r>
+      <w:proofErr w:type="spellStart"/>
+      <w:r>
+        <w:rPr>
+          <w:rFonts w:ascii="Courier New" w:hAnsi="Courier New" w:cs="Courier New"/>
+          <w:sz w:val="24"/>
+        </w:rPr>
+        <w:t>yourCode</w:t>
+      </w:r>
+      <w:proofErr w:type="spellEnd"/>
+      <w:r>
+        <w:rPr>
+          <w:rFonts w:ascii="Courier New" w:hAnsi="Courier New" w:cs="Courier New"/>
+          <w:sz w:val="24"/>
+        </w:rPr>
+        <w:t>};</w:t>
+      </w:r>
+      <w:r>
+        <w:rPr>
+          <w:rFonts w:ascii="Courier New" w:hAnsi="Courier New" w:cs="Courier New"/>
+          <w:sz w:val="24"/>
+        </w:rPr>
+        <w:t xml:space="preserve"> </w:t>
+      </w:r>
+    </w:p>
+    <w:p>
+      <w:pPr>
+        <w:pStyle w:val="ListParagraph"/>
+        <w:spacing w:after="0"/>
+        <w:jc w:val="both"/>
+        <w:rPr>
+          <w:rFonts w:ascii="Courier New" w:hAnsi="Courier New" w:cs="Courier New"/>
+          <w:sz w:val="24"/>
+        </w:rPr>
+      </w:pPr>
+      <w:r>
+        <w:rPr>
+          <w:rFonts w:ascii="Courier New" w:hAnsi="Courier New" w:cs="Courier New"/>
+          <w:sz w:val="24"/>
+        </w:rPr>
+        <w:t>}</w:t>
       </w:r>
     </w:p>
     <w:p>
@@ -2012,6 +2715,26 @@
           <w:sz w:val="24"/>
         </w:rPr>
       </w:pPr>
+      <w:hyperlink r:id="rId9" w:history="1">
+        <w:r>
+          <w:rPr>
+            <w:rStyle w:val="Hyperlink"/>
+            <w:sz w:val="24"/>
+          </w:rPr>
+          <w:t>https://developer.mozilla.org/en-US/docs/Web/API/EventTarget/attachEvent</w:t>
+        </w:r>
+      </w:hyperlink>
+    </w:p>
+    <w:p>
+      <w:pPr>
+        <w:spacing w:after="0"/>
+        <w:jc w:val="both"/>
+        <w:rPr>
+          <w:sz w:val="24"/>
+        </w:rPr>
+      </w:pPr>
+      <w:bookmarkStart w:id="0" w:name="_GoBack"/>
+      <w:bookmarkEnd w:id="0"/>
     </w:p>
     <w:p>
       <w:pPr>

</xml_diff>